<commit_message>
un po' di formattazione
</commit_message>
<xml_diff>
--- a/Relazione Fandomia.docx
+++ b/Relazione Fandomia.docx
@@ -21,7 +21,7 @@
       <w:r>
         <w:t xml:space="preserve"> Signorelli - </w:t>
       </w:r>
-      <w:hyperlink r:id="rId5" w:tgtFrame="_blank" w:history="1">
+      <w:hyperlink r:id="rId6" w:tgtFrame="_blank" w:history="1">
         <w:r>
           <w:rPr>
             <w:rStyle w:val="Hyperlink"/>
@@ -40,7 +40,7 @@
       <w:r>
         <w:t xml:space="preserve"> - </w:t>
       </w:r>
-      <w:hyperlink r:id="rId6" w:history="1">
+      <w:hyperlink r:id="rId7" w:history="1">
         <w:r>
           <w:rPr>
             <w:rStyle w:val="Hyperlink"/>
@@ -64,7 +64,7 @@
         </w:rPr>
         <w:t xml:space="preserve">Joseph Grant – </w:t>
       </w:r>
-      <w:hyperlink r:id="rId7" w:history="1">
+      <w:hyperlink r:id="rId8" w:history="1">
         <w:r>
           <w:rPr>
             <w:rStyle w:val="Hyperlink"/>
@@ -84,7 +84,7 @@
       <w:r>
         <w:t xml:space="preserve">Tommaso Stocco – </w:t>
       </w:r>
-      <w:hyperlink r:id="rId8" w:history="1">
+      <w:hyperlink r:id="rId9" w:history="1">
         <w:r>
           <w:rPr>
             <w:rStyle w:val="Hyperlink"/>
@@ -116,24 +116,2301 @@
     </w:p>
     <w:p>
       <w:r>
-        <w:t>&lt;indice&gt;</w:t>
+        <w:br w:type="page"/>
       </w:r>
     </w:p>
     <w:p/>
-    <w:p>
-      <w:pPr>
-        <w:rPr>
-          <w:b/>
-          <w:bCs/>
-        </w:rPr>
-      </w:pPr>
-      <w:r>
-        <w:rPr>
-          <w:b/>
-          <w:bCs/>
-        </w:rPr>
-        <w:t>Introduzione:</w:t>
-      </w:r>
+    <w:sdt>
+      <w:sdtPr>
+        <w:id w:val="-1910455492"/>
+        <w:docPartObj>
+          <w:docPartGallery w:val="Table of Contents"/>
+          <w:docPartUnique/>
+        </w:docPartObj>
+      </w:sdtPr>
+      <w:sdtEndPr>
+        <w:rPr>
+          <w:rFonts w:asciiTheme="minorHAnsi" w:eastAsiaTheme="minorHAnsi" w:hAnsiTheme="minorHAnsi" w:cstheme="minorBidi"/>
+          <w:b/>
+          <w:bCs/>
+          <w:noProof/>
+          <w:color w:val="auto"/>
+          <w:sz w:val="22"/>
+          <w:szCs w:val="22"/>
+          <w:lang w:val="it-IT"/>
+          <w14:ligatures w14:val="standardContextual"/>
+        </w:rPr>
+      </w:sdtEndPr>
+      <w:sdtContent>
+        <w:p>
+          <w:pPr>
+            <w:pStyle w:val="TOCHeading"/>
+          </w:pPr>
+          <w:r>
+            <w:t>Contents</w:t>
+          </w:r>
+        </w:p>
+        <w:p>
+          <w:pPr>
+            <w:pStyle w:val="TOC1"/>
+            <w:tabs>
+              <w:tab w:val="right" w:pos="9350"/>
+            </w:tabs>
+            <w:rPr>
+              <w:noProof/>
+            </w:rPr>
+          </w:pPr>
+          <w:r>
+            <w:fldChar w:fldCharType="begin"/>
+          </w:r>
+          <w:r>
+            <w:instrText xml:space="preserve"> TOC \o "1-3" \h \z \u </w:instrText>
+          </w:r>
+          <w:r>
+            <w:fldChar w:fldCharType="separate"/>
+          </w:r>
+          <w:hyperlink w:anchor="_Toc176735290" w:history="1">
+            <w:r>
+              <w:rPr>
+                <w:rStyle w:val="Hyperlink"/>
+                <w:b/>
+                <w:bCs/>
+                <w:noProof/>
+              </w:rPr>
+              <w:t>1 Introduzione</w:t>
+            </w:r>
+            <w:r>
+              <w:rPr>
+                <w:noProof/>
+                <w:webHidden/>
+              </w:rPr>
+              <w:tab/>
+            </w:r>
+            <w:r>
+              <w:rPr>
+                <w:noProof/>
+                <w:webHidden/>
+              </w:rPr>
+              <w:fldChar w:fldCharType="begin"/>
+            </w:r>
+            <w:r>
+              <w:rPr>
+                <w:noProof/>
+                <w:webHidden/>
+              </w:rPr>
+              <w:instrText xml:space="preserve"> PAGEREF _Toc176735290 \h </w:instrText>
+            </w:r>
+            <w:r>
+              <w:rPr>
+                <w:noProof/>
+                <w:webHidden/>
+              </w:rPr>
+            </w:r>
+            <w:r>
+              <w:rPr>
+                <w:noProof/>
+                <w:webHidden/>
+              </w:rPr>
+              <w:fldChar w:fldCharType="separate"/>
+            </w:r>
+            <w:r>
+              <w:rPr>
+                <w:noProof/>
+                <w:webHidden/>
+              </w:rPr>
+              <w:t>3</w:t>
+            </w:r>
+            <w:r>
+              <w:rPr>
+                <w:noProof/>
+                <w:webHidden/>
+              </w:rPr>
+              <w:fldChar w:fldCharType="end"/>
+            </w:r>
+          </w:hyperlink>
+        </w:p>
+        <w:p>
+          <w:pPr>
+            <w:pStyle w:val="TOC1"/>
+            <w:tabs>
+              <w:tab w:val="right" w:pos="9350"/>
+            </w:tabs>
+            <w:rPr>
+              <w:noProof/>
+            </w:rPr>
+          </w:pPr>
+          <w:hyperlink w:anchor="_Toc176735291" w:history="1">
+            <w:r>
+              <w:rPr>
+                <w:rStyle w:val="Hyperlink"/>
+                <w:b/>
+                <w:bCs/>
+                <w:noProof/>
+              </w:rPr>
+              <w:t>2 Analisi</w:t>
+            </w:r>
+            <w:r>
+              <w:rPr>
+                <w:noProof/>
+                <w:webHidden/>
+              </w:rPr>
+              <w:tab/>
+            </w:r>
+            <w:r>
+              <w:rPr>
+                <w:noProof/>
+                <w:webHidden/>
+              </w:rPr>
+              <w:fldChar w:fldCharType="begin"/>
+            </w:r>
+            <w:r>
+              <w:rPr>
+                <w:noProof/>
+                <w:webHidden/>
+              </w:rPr>
+              <w:instrText xml:space="preserve"> PAGEREF _Toc176735291 \h </w:instrText>
+            </w:r>
+            <w:r>
+              <w:rPr>
+                <w:noProof/>
+                <w:webHidden/>
+              </w:rPr>
+            </w:r>
+            <w:r>
+              <w:rPr>
+                <w:noProof/>
+                <w:webHidden/>
+              </w:rPr>
+              <w:fldChar w:fldCharType="separate"/>
+            </w:r>
+            <w:r>
+              <w:rPr>
+                <w:noProof/>
+                <w:webHidden/>
+              </w:rPr>
+              <w:t>4</w:t>
+            </w:r>
+            <w:r>
+              <w:rPr>
+                <w:noProof/>
+                <w:webHidden/>
+              </w:rPr>
+              <w:fldChar w:fldCharType="end"/>
+            </w:r>
+          </w:hyperlink>
+        </w:p>
+        <w:p>
+          <w:pPr>
+            <w:pStyle w:val="TOC2"/>
+            <w:tabs>
+              <w:tab w:val="right" w:pos="9350"/>
+            </w:tabs>
+            <w:rPr>
+              <w:noProof/>
+            </w:rPr>
+          </w:pPr>
+          <w:hyperlink w:anchor="_Toc176735292" w:history="1">
+            <w:r>
+              <w:rPr>
+                <w:rStyle w:val="Hyperlink"/>
+                <w:b/>
+                <w:bCs/>
+                <w:noProof/>
+              </w:rPr>
+              <w:t>2.1 Caratteristiche degli utenti</w:t>
+            </w:r>
+            <w:r>
+              <w:rPr>
+                <w:noProof/>
+                <w:webHidden/>
+              </w:rPr>
+              <w:tab/>
+            </w:r>
+            <w:r>
+              <w:rPr>
+                <w:noProof/>
+                <w:webHidden/>
+              </w:rPr>
+              <w:fldChar w:fldCharType="begin"/>
+            </w:r>
+            <w:r>
+              <w:rPr>
+                <w:noProof/>
+                <w:webHidden/>
+              </w:rPr>
+              <w:instrText xml:space="preserve"> PAGEREF _Toc176735292 \h </w:instrText>
+            </w:r>
+            <w:r>
+              <w:rPr>
+                <w:noProof/>
+                <w:webHidden/>
+              </w:rPr>
+            </w:r>
+            <w:r>
+              <w:rPr>
+                <w:noProof/>
+                <w:webHidden/>
+              </w:rPr>
+              <w:fldChar w:fldCharType="separate"/>
+            </w:r>
+            <w:r>
+              <w:rPr>
+                <w:noProof/>
+                <w:webHidden/>
+              </w:rPr>
+              <w:t>4</w:t>
+            </w:r>
+            <w:r>
+              <w:rPr>
+                <w:noProof/>
+                <w:webHidden/>
+              </w:rPr>
+              <w:fldChar w:fldCharType="end"/>
+            </w:r>
+          </w:hyperlink>
+        </w:p>
+        <w:p>
+          <w:pPr>
+            <w:pStyle w:val="TOC2"/>
+            <w:tabs>
+              <w:tab w:val="right" w:pos="9350"/>
+            </w:tabs>
+            <w:rPr>
+              <w:noProof/>
+            </w:rPr>
+          </w:pPr>
+          <w:hyperlink w:anchor="_Toc176735293" w:history="1">
+            <w:r>
+              <w:rPr>
+                <w:rStyle w:val="Hyperlink"/>
+                <w:b/>
+                <w:bCs/>
+                <w:noProof/>
+              </w:rPr>
+              <w:t>2.2 Possibili ricerche nel browser</w:t>
+            </w:r>
+            <w:r>
+              <w:rPr>
+                <w:noProof/>
+                <w:webHidden/>
+              </w:rPr>
+              <w:tab/>
+            </w:r>
+            <w:r>
+              <w:rPr>
+                <w:noProof/>
+                <w:webHidden/>
+              </w:rPr>
+              <w:fldChar w:fldCharType="begin"/>
+            </w:r>
+            <w:r>
+              <w:rPr>
+                <w:noProof/>
+                <w:webHidden/>
+              </w:rPr>
+              <w:instrText xml:space="preserve"> PAGEREF _Toc176735293 \h </w:instrText>
+            </w:r>
+            <w:r>
+              <w:rPr>
+                <w:noProof/>
+                <w:webHidden/>
+              </w:rPr>
+            </w:r>
+            <w:r>
+              <w:rPr>
+                <w:noProof/>
+                <w:webHidden/>
+              </w:rPr>
+              <w:fldChar w:fldCharType="separate"/>
+            </w:r>
+            <w:r>
+              <w:rPr>
+                <w:noProof/>
+                <w:webHidden/>
+              </w:rPr>
+              <w:t>4</w:t>
+            </w:r>
+            <w:r>
+              <w:rPr>
+                <w:noProof/>
+                <w:webHidden/>
+              </w:rPr>
+              <w:fldChar w:fldCharType="end"/>
+            </w:r>
+          </w:hyperlink>
+        </w:p>
+        <w:p>
+          <w:pPr>
+            <w:pStyle w:val="TOC2"/>
+            <w:tabs>
+              <w:tab w:val="right" w:pos="9350"/>
+            </w:tabs>
+            <w:rPr>
+              <w:noProof/>
+            </w:rPr>
+          </w:pPr>
+          <w:hyperlink w:anchor="_Toc176735294" w:history="1">
+            <w:r>
+              <w:rPr>
+                <w:rStyle w:val="Hyperlink"/>
+                <w:b/>
+                <w:bCs/>
+                <w:noProof/>
+              </w:rPr>
+              <w:t>2.3 Utenti</w:t>
+            </w:r>
+            <w:r>
+              <w:rPr>
+                <w:noProof/>
+                <w:webHidden/>
+              </w:rPr>
+              <w:tab/>
+            </w:r>
+            <w:r>
+              <w:rPr>
+                <w:noProof/>
+                <w:webHidden/>
+              </w:rPr>
+              <w:fldChar w:fldCharType="begin"/>
+            </w:r>
+            <w:r>
+              <w:rPr>
+                <w:noProof/>
+                <w:webHidden/>
+              </w:rPr>
+              <w:instrText xml:space="preserve"> PAGEREF _Toc176735294 \h </w:instrText>
+            </w:r>
+            <w:r>
+              <w:rPr>
+                <w:noProof/>
+                <w:webHidden/>
+              </w:rPr>
+            </w:r>
+            <w:r>
+              <w:rPr>
+                <w:noProof/>
+                <w:webHidden/>
+              </w:rPr>
+              <w:fldChar w:fldCharType="separate"/>
+            </w:r>
+            <w:r>
+              <w:rPr>
+                <w:noProof/>
+                <w:webHidden/>
+              </w:rPr>
+              <w:t>4</w:t>
+            </w:r>
+            <w:r>
+              <w:rPr>
+                <w:noProof/>
+                <w:webHidden/>
+              </w:rPr>
+              <w:fldChar w:fldCharType="end"/>
+            </w:r>
+          </w:hyperlink>
+        </w:p>
+        <w:p>
+          <w:pPr>
+            <w:pStyle w:val="TOC1"/>
+            <w:tabs>
+              <w:tab w:val="right" w:pos="9350"/>
+            </w:tabs>
+            <w:rPr>
+              <w:noProof/>
+            </w:rPr>
+          </w:pPr>
+          <w:hyperlink w:anchor="_Toc176735295" w:history="1">
+            <w:r>
+              <w:rPr>
+                <w:rStyle w:val="Hyperlink"/>
+                <w:b/>
+                <w:bCs/>
+                <w:noProof/>
+              </w:rPr>
+              <w:t>3 STRUTTURA</w:t>
+            </w:r>
+            <w:r>
+              <w:rPr>
+                <w:noProof/>
+                <w:webHidden/>
+              </w:rPr>
+              <w:tab/>
+            </w:r>
+            <w:r>
+              <w:rPr>
+                <w:noProof/>
+                <w:webHidden/>
+              </w:rPr>
+              <w:fldChar w:fldCharType="begin"/>
+            </w:r>
+            <w:r>
+              <w:rPr>
+                <w:noProof/>
+                <w:webHidden/>
+              </w:rPr>
+              <w:instrText xml:space="preserve"> PAGEREF _Toc176735295 \h </w:instrText>
+            </w:r>
+            <w:r>
+              <w:rPr>
+                <w:noProof/>
+                <w:webHidden/>
+              </w:rPr>
+            </w:r>
+            <w:r>
+              <w:rPr>
+                <w:noProof/>
+                <w:webHidden/>
+              </w:rPr>
+              <w:fldChar w:fldCharType="separate"/>
+            </w:r>
+            <w:r>
+              <w:rPr>
+                <w:noProof/>
+                <w:webHidden/>
+              </w:rPr>
+              <w:t>6</w:t>
+            </w:r>
+            <w:r>
+              <w:rPr>
+                <w:noProof/>
+                <w:webHidden/>
+              </w:rPr>
+              <w:fldChar w:fldCharType="end"/>
+            </w:r>
+          </w:hyperlink>
+        </w:p>
+        <w:p>
+          <w:pPr>
+            <w:pStyle w:val="TOC2"/>
+            <w:tabs>
+              <w:tab w:val="right" w:pos="9350"/>
+            </w:tabs>
+            <w:rPr>
+              <w:noProof/>
+            </w:rPr>
+          </w:pPr>
+          <w:hyperlink w:anchor="_Toc176735296" w:history="1">
+            <w:r>
+              <w:rPr>
+                <w:rStyle w:val="Hyperlink"/>
+                <w:b/>
+                <w:bCs/>
+                <w:noProof/>
+              </w:rPr>
+              <w:t>3.1 Descrizione delle pagine</w:t>
+            </w:r>
+            <w:r>
+              <w:rPr>
+                <w:noProof/>
+                <w:webHidden/>
+              </w:rPr>
+              <w:tab/>
+            </w:r>
+            <w:r>
+              <w:rPr>
+                <w:noProof/>
+                <w:webHidden/>
+              </w:rPr>
+              <w:fldChar w:fldCharType="begin"/>
+            </w:r>
+            <w:r>
+              <w:rPr>
+                <w:noProof/>
+                <w:webHidden/>
+              </w:rPr>
+              <w:instrText xml:space="preserve"> PAGEREF _Toc176735296 \h </w:instrText>
+            </w:r>
+            <w:r>
+              <w:rPr>
+                <w:noProof/>
+                <w:webHidden/>
+              </w:rPr>
+            </w:r>
+            <w:r>
+              <w:rPr>
+                <w:noProof/>
+                <w:webHidden/>
+              </w:rPr>
+              <w:fldChar w:fldCharType="separate"/>
+            </w:r>
+            <w:r>
+              <w:rPr>
+                <w:noProof/>
+                <w:webHidden/>
+              </w:rPr>
+              <w:t>6</w:t>
+            </w:r>
+            <w:r>
+              <w:rPr>
+                <w:noProof/>
+                <w:webHidden/>
+              </w:rPr>
+              <w:fldChar w:fldCharType="end"/>
+            </w:r>
+          </w:hyperlink>
+        </w:p>
+        <w:p>
+          <w:pPr>
+            <w:pStyle w:val="TOC3"/>
+            <w:tabs>
+              <w:tab w:val="right" w:pos="9350"/>
+            </w:tabs>
+            <w:rPr>
+              <w:noProof/>
+            </w:rPr>
+          </w:pPr>
+          <w:hyperlink w:anchor="_Toc176735297" w:history="1">
+            <w:r>
+              <w:rPr>
+                <w:rStyle w:val="Hyperlink"/>
+                <w:b/>
+                <w:bCs/>
+                <w:noProof/>
+              </w:rPr>
+              <w:t>3.1.1 Header</w:t>
+            </w:r>
+            <w:r>
+              <w:rPr>
+                <w:noProof/>
+                <w:webHidden/>
+              </w:rPr>
+              <w:tab/>
+            </w:r>
+            <w:r>
+              <w:rPr>
+                <w:noProof/>
+                <w:webHidden/>
+              </w:rPr>
+              <w:fldChar w:fldCharType="begin"/>
+            </w:r>
+            <w:r>
+              <w:rPr>
+                <w:noProof/>
+                <w:webHidden/>
+              </w:rPr>
+              <w:instrText xml:space="preserve"> PAGEREF _Toc176735297 \h </w:instrText>
+            </w:r>
+            <w:r>
+              <w:rPr>
+                <w:noProof/>
+                <w:webHidden/>
+              </w:rPr>
+            </w:r>
+            <w:r>
+              <w:rPr>
+                <w:noProof/>
+                <w:webHidden/>
+              </w:rPr>
+              <w:fldChar w:fldCharType="separate"/>
+            </w:r>
+            <w:r>
+              <w:rPr>
+                <w:noProof/>
+                <w:webHidden/>
+              </w:rPr>
+              <w:t>6</w:t>
+            </w:r>
+            <w:r>
+              <w:rPr>
+                <w:noProof/>
+                <w:webHidden/>
+              </w:rPr>
+              <w:fldChar w:fldCharType="end"/>
+            </w:r>
+          </w:hyperlink>
+        </w:p>
+        <w:p>
+          <w:pPr>
+            <w:pStyle w:val="TOC3"/>
+            <w:tabs>
+              <w:tab w:val="right" w:pos="9350"/>
+            </w:tabs>
+            <w:rPr>
+              <w:noProof/>
+            </w:rPr>
+          </w:pPr>
+          <w:hyperlink w:anchor="_Toc176735298" w:history="1">
+            <w:r>
+              <w:rPr>
+                <w:rStyle w:val="Hyperlink"/>
+                <w:b/>
+                <w:bCs/>
+                <w:noProof/>
+              </w:rPr>
+              <w:t>3.1.2 Breadcrumb</w:t>
+            </w:r>
+            <w:r>
+              <w:rPr>
+                <w:noProof/>
+                <w:webHidden/>
+              </w:rPr>
+              <w:tab/>
+            </w:r>
+            <w:r>
+              <w:rPr>
+                <w:noProof/>
+                <w:webHidden/>
+              </w:rPr>
+              <w:fldChar w:fldCharType="begin"/>
+            </w:r>
+            <w:r>
+              <w:rPr>
+                <w:noProof/>
+                <w:webHidden/>
+              </w:rPr>
+              <w:instrText xml:space="preserve"> PAGEREF _Toc176735298 \h </w:instrText>
+            </w:r>
+            <w:r>
+              <w:rPr>
+                <w:noProof/>
+                <w:webHidden/>
+              </w:rPr>
+            </w:r>
+            <w:r>
+              <w:rPr>
+                <w:noProof/>
+                <w:webHidden/>
+              </w:rPr>
+              <w:fldChar w:fldCharType="separate"/>
+            </w:r>
+            <w:r>
+              <w:rPr>
+                <w:noProof/>
+                <w:webHidden/>
+              </w:rPr>
+              <w:t>6</w:t>
+            </w:r>
+            <w:r>
+              <w:rPr>
+                <w:noProof/>
+                <w:webHidden/>
+              </w:rPr>
+              <w:fldChar w:fldCharType="end"/>
+            </w:r>
+          </w:hyperlink>
+        </w:p>
+        <w:p>
+          <w:pPr>
+            <w:pStyle w:val="TOC3"/>
+            <w:tabs>
+              <w:tab w:val="right" w:pos="9350"/>
+            </w:tabs>
+            <w:rPr>
+              <w:noProof/>
+            </w:rPr>
+          </w:pPr>
+          <w:hyperlink w:anchor="_Toc176735299" w:history="1">
+            <w:r>
+              <w:rPr>
+                <w:rStyle w:val="Hyperlink"/>
+                <w:b/>
+                <w:bCs/>
+                <w:noProof/>
+              </w:rPr>
+              <w:t>3.1.3 Menu</w:t>
+            </w:r>
+            <w:r>
+              <w:rPr>
+                <w:noProof/>
+                <w:webHidden/>
+              </w:rPr>
+              <w:tab/>
+            </w:r>
+            <w:r>
+              <w:rPr>
+                <w:noProof/>
+                <w:webHidden/>
+              </w:rPr>
+              <w:fldChar w:fldCharType="begin"/>
+            </w:r>
+            <w:r>
+              <w:rPr>
+                <w:noProof/>
+                <w:webHidden/>
+              </w:rPr>
+              <w:instrText xml:space="preserve"> PAGEREF _Toc176735299 \h </w:instrText>
+            </w:r>
+            <w:r>
+              <w:rPr>
+                <w:noProof/>
+                <w:webHidden/>
+              </w:rPr>
+            </w:r>
+            <w:r>
+              <w:rPr>
+                <w:noProof/>
+                <w:webHidden/>
+              </w:rPr>
+              <w:fldChar w:fldCharType="separate"/>
+            </w:r>
+            <w:r>
+              <w:rPr>
+                <w:noProof/>
+                <w:webHidden/>
+              </w:rPr>
+              <w:t>6</w:t>
+            </w:r>
+            <w:r>
+              <w:rPr>
+                <w:noProof/>
+                <w:webHidden/>
+              </w:rPr>
+              <w:fldChar w:fldCharType="end"/>
+            </w:r>
+          </w:hyperlink>
+        </w:p>
+        <w:p>
+          <w:pPr>
+            <w:pStyle w:val="TOC3"/>
+            <w:tabs>
+              <w:tab w:val="right" w:pos="9350"/>
+            </w:tabs>
+            <w:rPr>
+              <w:noProof/>
+            </w:rPr>
+          </w:pPr>
+          <w:hyperlink w:anchor="_Toc176735300" w:history="1">
+            <w:r>
+              <w:rPr>
+                <w:rStyle w:val="Hyperlink"/>
+                <w:b/>
+                <w:bCs/>
+                <w:noProof/>
+              </w:rPr>
+              <w:t>3.1.4 Home</w:t>
+            </w:r>
+            <w:r>
+              <w:rPr>
+                <w:noProof/>
+                <w:webHidden/>
+              </w:rPr>
+              <w:tab/>
+            </w:r>
+            <w:r>
+              <w:rPr>
+                <w:noProof/>
+                <w:webHidden/>
+              </w:rPr>
+              <w:fldChar w:fldCharType="begin"/>
+            </w:r>
+            <w:r>
+              <w:rPr>
+                <w:noProof/>
+                <w:webHidden/>
+              </w:rPr>
+              <w:instrText xml:space="preserve"> PAGEREF _Toc176735300 \h </w:instrText>
+            </w:r>
+            <w:r>
+              <w:rPr>
+                <w:noProof/>
+                <w:webHidden/>
+              </w:rPr>
+            </w:r>
+            <w:r>
+              <w:rPr>
+                <w:noProof/>
+                <w:webHidden/>
+              </w:rPr>
+              <w:fldChar w:fldCharType="separate"/>
+            </w:r>
+            <w:r>
+              <w:rPr>
+                <w:noProof/>
+                <w:webHidden/>
+              </w:rPr>
+              <w:t>6</w:t>
+            </w:r>
+            <w:r>
+              <w:rPr>
+                <w:noProof/>
+                <w:webHidden/>
+              </w:rPr>
+              <w:fldChar w:fldCharType="end"/>
+            </w:r>
+          </w:hyperlink>
+        </w:p>
+        <w:p>
+          <w:pPr>
+            <w:pStyle w:val="TOC3"/>
+            <w:tabs>
+              <w:tab w:val="right" w:pos="9350"/>
+            </w:tabs>
+            <w:rPr>
+              <w:noProof/>
+            </w:rPr>
+          </w:pPr>
+          <w:hyperlink w:anchor="_Toc176735301" w:history="1">
+            <w:r>
+              <w:rPr>
+                <w:rStyle w:val="Hyperlink"/>
+                <w:b/>
+                <w:bCs/>
+                <w:noProof/>
+              </w:rPr>
+              <w:t>3.1.5 Risultati di ricerca</w:t>
+            </w:r>
+            <w:r>
+              <w:rPr>
+                <w:noProof/>
+                <w:webHidden/>
+              </w:rPr>
+              <w:tab/>
+            </w:r>
+            <w:r>
+              <w:rPr>
+                <w:noProof/>
+                <w:webHidden/>
+              </w:rPr>
+              <w:fldChar w:fldCharType="begin"/>
+            </w:r>
+            <w:r>
+              <w:rPr>
+                <w:noProof/>
+                <w:webHidden/>
+              </w:rPr>
+              <w:instrText xml:space="preserve"> PAGEREF _Toc176735301 \h </w:instrText>
+            </w:r>
+            <w:r>
+              <w:rPr>
+                <w:noProof/>
+                <w:webHidden/>
+              </w:rPr>
+            </w:r>
+            <w:r>
+              <w:rPr>
+                <w:noProof/>
+                <w:webHidden/>
+              </w:rPr>
+              <w:fldChar w:fldCharType="separate"/>
+            </w:r>
+            <w:r>
+              <w:rPr>
+                <w:noProof/>
+                <w:webHidden/>
+              </w:rPr>
+              <w:t>7</w:t>
+            </w:r>
+            <w:r>
+              <w:rPr>
+                <w:noProof/>
+                <w:webHidden/>
+              </w:rPr>
+              <w:fldChar w:fldCharType="end"/>
+            </w:r>
+          </w:hyperlink>
+        </w:p>
+        <w:p>
+          <w:pPr>
+            <w:pStyle w:val="TOC3"/>
+            <w:tabs>
+              <w:tab w:val="right" w:pos="9350"/>
+            </w:tabs>
+            <w:rPr>
+              <w:noProof/>
+            </w:rPr>
+          </w:pPr>
+          <w:hyperlink w:anchor="_Toc176735302" w:history="1">
+            <w:r>
+              <w:rPr>
+                <w:rStyle w:val="Hyperlink"/>
+                <w:b/>
+                <w:bCs/>
+                <w:noProof/>
+              </w:rPr>
+              <w:t>3.1.6 Libri, Musica, Fumetti, Videogiochi</w:t>
+            </w:r>
+            <w:r>
+              <w:rPr>
+                <w:noProof/>
+                <w:webHidden/>
+              </w:rPr>
+              <w:tab/>
+            </w:r>
+            <w:r>
+              <w:rPr>
+                <w:noProof/>
+                <w:webHidden/>
+              </w:rPr>
+              <w:fldChar w:fldCharType="begin"/>
+            </w:r>
+            <w:r>
+              <w:rPr>
+                <w:noProof/>
+                <w:webHidden/>
+              </w:rPr>
+              <w:instrText xml:space="preserve"> PAGEREF _Toc176735302 \h </w:instrText>
+            </w:r>
+            <w:r>
+              <w:rPr>
+                <w:noProof/>
+                <w:webHidden/>
+              </w:rPr>
+            </w:r>
+            <w:r>
+              <w:rPr>
+                <w:noProof/>
+                <w:webHidden/>
+              </w:rPr>
+              <w:fldChar w:fldCharType="separate"/>
+            </w:r>
+            <w:r>
+              <w:rPr>
+                <w:noProof/>
+                <w:webHidden/>
+              </w:rPr>
+              <w:t>7</w:t>
+            </w:r>
+            <w:r>
+              <w:rPr>
+                <w:noProof/>
+                <w:webHidden/>
+              </w:rPr>
+              <w:fldChar w:fldCharType="end"/>
+            </w:r>
+          </w:hyperlink>
+        </w:p>
+        <w:p>
+          <w:pPr>
+            <w:pStyle w:val="TOC3"/>
+            <w:tabs>
+              <w:tab w:val="right" w:pos="9350"/>
+            </w:tabs>
+            <w:rPr>
+              <w:noProof/>
+            </w:rPr>
+          </w:pPr>
+          <w:hyperlink w:anchor="_Toc176735303" w:history="1">
+            <w:r>
+              <w:rPr>
+                <w:rStyle w:val="Hyperlink"/>
+                <w:b/>
+                <w:bCs/>
+                <w:noProof/>
+              </w:rPr>
+              <w:t>3.1.7 Login</w:t>
+            </w:r>
+            <w:r>
+              <w:rPr>
+                <w:noProof/>
+                <w:webHidden/>
+              </w:rPr>
+              <w:tab/>
+            </w:r>
+            <w:r>
+              <w:rPr>
+                <w:noProof/>
+                <w:webHidden/>
+              </w:rPr>
+              <w:fldChar w:fldCharType="begin"/>
+            </w:r>
+            <w:r>
+              <w:rPr>
+                <w:noProof/>
+                <w:webHidden/>
+              </w:rPr>
+              <w:instrText xml:space="preserve"> PAGEREF _Toc176735303 \h </w:instrText>
+            </w:r>
+            <w:r>
+              <w:rPr>
+                <w:noProof/>
+                <w:webHidden/>
+              </w:rPr>
+            </w:r>
+            <w:r>
+              <w:rPr>
+                <w:noProof/>
+                <w:webHidden/>
+              </w:rPr>
+              <w:fldChar w:fldCharType="separate"/>
+            </w:r>
+            <w:r>
+              <w:rPr>
+                <w:noProof/>
+                <w:webHidden/>
+              </w:rPr>
+              <w:t>7</w:t>
+            </w:r>
+            <w:r>
+              <w:rPr>
+                <w:noProof/>
+                <w:webHidden/>
+              </w:rPr>
+              <w:fldChar w:fldCharType="end"/>
+            </w:r>
+          </w:hyperlink>
+        </w:p>
+        <w:p>
+          <w:pPr>
+            <w:pStyle w:val="TOC3"/>
+            <w:tabs>
+              <w:tab w:val="right" w:pos="9350"/>
+            </w:tabs>
+            <w:rPr>
+              <w:noProof/>
+            </w:rPr>
+          </w:pPr>
+          <w:hyperlink w:anchor="_Toc176735304" w:history="1">
+            <w:r>
+              <w:rPr>
+                <w:rStyle w:val="Hyperlink"/>
+                <w:b/>
+                <w:bCs/>
+                <w:noProof/>
+              </w:rPr>
+              <w:t>3.1.8 SignUp</w:t>
+            </w:r>
+            <w:r>
+              <w:rPr>
+                <w:noProof/>
+                <w:webHidden/>
+              </w:rPr>
+              <w:tab/>
+            </w:r>
+            <w:r>
+              <w:rPr>
+                <w:noProof/>
+                <w:webHidden/>
+              </w:rPr>
+              <w:fldChar w:fldCharType="begin"/>
+            </w:r>
+            <w:r>
+              <w:rPr>
+                <w:noProof/>
+                <w:webHidden/>
+              </w:rPr>
+              <w:instrText xml:space="preserve"> PAGEREF _Toc176735304 \h </w:instrText>
+            </w:r>
+            <w:r>
+              <w:rPr>
+                <w:noProof/>
+                <w:webHidden/>
+              </w:rPr>
+            </w:r>
+            <w:r>
+              <w:rPr>
+                <w:noProof/>
+                <w:webHidden/>
+              </w:rPr>
+              <w:fldChar w:fldCharType="separate"/>
+            </w:r>
+            <w:r>
+              <w:rPr>
+                <w:noProof/>
+                <w:webHidden/>
+              </w:rPr>
+              <w:t>7</w:t>
+            </w:r>
+            <w:r>
+              <w:rPr>
+                <w:noProof/>
+                <w:webHidden/>
+              </w:rPr>
+              <w:fldChar w:fldCharType="end"/>
+            </w:r>
+          </w:hyperlink>
+        </w:p>
+        <w:p>
+          <w:pPr>
+            <w:pStyle w:val="TOC3"/>
+            <w:tabs>
+              <w:tab w:val="right" w:pos="9350"/>
+            </w:tabs>
+            <w:rPr>
+              <w:noProof/>
+            </w:rPr>
+          </w:pPr>
+          <w:hyperlink w:anchor="_Toc176735305" w:history="1">
+            <w:r>
+              <w:rPr>
+                <w:rStyle w:val="Hyperlink"/>
+                <w:b/>
+                <w:bCs/>
+                <w:noProof/>
+              </w:rPr>
+              <w:t>3.1.9 Lista di prenotazioni</w:t>
+            </w:r>
+            <w:r>
+              <w:rPr>
+                <w:noProof/>
+                <w:webHidden/>
+              </w:rPr>
+              <w:tab/>
+            </w:r>
+            <w:r>
+              <w:rPr>
+                <w:noProof/>
+                <w:webHidden/>
+              </w:rPr>
+              <w:fldChar w:fldCharType="begin"/>
+            </w:r>
+            <w:r>
+              <w:rPr>
+                <w:noProof/>
+                <w:webHidden/>
+              </w:rPr>
+              <w:instrText xml:space="preserve"> PAGEREF _Toc176735305 \h </w:instrText>
+            </w:r>
+            <w:r>
+              <w:rPr>
+                <w:noProof/>
+                <w:webHidden/>
+              </w:rPr>
+            </w:r>
+            <w:r>
+              <w:rPr>
+                <w:noProof/>
+                <w:webHidden/>
+              </w:rPr>
+              <w:fldChar w:fldCharType="separate"/>
+            </w:r>
+            <w:r>
+              <w:rPr>
+                <w:noProof/>
+                <w:webHidden/>
+              </w:rPr>
+              <w:t>7</w:t>
+            </w:r>
+            <w:r>
+              <w:rPr>
+                <w:noProof/>
+                <w:webHidden/>
+              </w:rPr>
+              <w:fldChar w:fldCharType="end"/>
+            </w:r>
+          </w:hyperlink>
+        </w:p>
+        <w:p>
+          <w:pPr>
+            <w:pStyle w:val="TOC3"/>
+            <w:tabs>
+              <w:tab w:val="right" w:pos="9350"/>
+            </w:tabs>
+            <w:rPr>
+              <w:noProof/>
+            </w:rPr>
+          </w:pPr>
+          <w:hyperlink w:anchor="_Toc176735306" w:history="1">
+            <w:r>
+              <w:rPr>
+                <w:rStyle w:val="Hyperlink"/>
+                <w:b/>
+                <w:bCs/>
+                <w:noProof/>
+              </w:rPr>
+              <w:t>3.1.10 Nuova prenotazione</w:t>
+            </w:r>
+            <w:r>
+              <w:rPr>
+                <w:noProof/>
+                <w:webHidden/>
+              </w:rPr>
+              <w:tab/>
+            </w:r>
+            <w:r>
+              <w:rPr>
+                <w:noProof/>
+                <w:webHidden/>
+              </w:rPr>
+              <w:fldChar w:fldCharType="begin"/>
+            </w:r>
+            <w:r>
+              <w:rPr>
+                <w:noProof/>
+                <w:webHidden/>
+              </w:rPr>
+              <w:instrText xml:space="preserve"> PAGEREF _Toc176735306 \h </w:instrText>
+            </w:r>
+            <w:r>
+              <w:rPr>
+                <w:noProof/>
+                <w:webHidden/>
+              </w:rPr>
+            </w:r>
+            <w:r>
+              <w:rPr>
+                <w:noProof/>
+                <w:webHidden/>
+              </w:rPr>
+              <w:fldChar w:fldCharType="separate"/>
+            </w:r>
+            <w:r>
+              <w:rPr>
+                <w:noProof/>
+                <w:webHidden/>
+              </w:rPr>
+              <w:t>7</w:t>
+            </w:r>
+            <w:r>
+              <w:rPr>
+                <w:noProof/>
+                <w:webHidden/>
+              </w:rPr>
+              <w:fldChar w:fldCharType="end"/>
+            </w:r>
+          </w:hyperlink>
+        </w:p>
+        <w:p>
+          <w:pPr>
+            <w:pStyle w:val="TOC3"/>
+            <w:tabs>
+              <w:tab w:val="right" w:pos="9350"/>
+            </w:tabs>
+            <w:rPr>
+              <w:noProof/>
+            </w:rPr>
+          </w:pPr>
+          <w:hyperlink w:anchor="_Toc176735307" w:history="1">
+            <w:r>
+              <w:rPr>
+                <w:rStyle w:val="Hyperlink"/>
+                <w:b/>
+                <w:bCs/>
+                <w:noProof/>
+              </w:rPr>
+              <w:t>3.1.11 Pagina del prodotto</w:t>
+            </w:r>
+            <w:r>
+              <w:rPr>
+                <w:noProof/>
+                <w:webHidden/>
+              </w:rPr>
+              <w:tab/>
+            </w:r>
+            <w:r>
+              <w:rPr>
+                <w:noProof/>
+                <w:webHidden/>
+              </w:rPr>
+              <w:fldChar w:fldCharType="begin"/>
+            </w:r>
+            <w:r>
+              <w:rPr>
+                <w:noProof/>
+                <w:webHidden/>
+              </w:rPr>
+              <w:instrText xml:space="preserve"> PAGEREF _Toc176735307 \h </w:instrText>
+            </w:r>
+            <w:r>
+              <w:rPr>
+                <w:noProof/>
+                <w:webHidden/>
+              </w:rPr>
+            </w:r>
+            <w:r>
+              <w:rPr>
+                <w:noProof/>
+                <w:webHidden/>
+              </w:rPr>
+              <w:fldChar w:fldCharType="separate"/>
+            </w:r>
+            <w:r>
+              <w:rPr>
+                <w:noProof/>
+                <w:webHidden/>
+              </w:rPr>
+              <w:t>8</w:t>
+            </w:r>
+            <w:r>
+              <w:rPr>
+                <w:noProof/>
+                <w:webHidden/>
+              </w:rPr>
+              <w:fldChar w:fldCharType="end"/>
+            </w:r>
+          </w:hyperlink>
+        </w:p>
+        <w:p>
+          <w:pPr>
+            <w:pStyle w:val="TOC3"/>
+            <w:tabs>
+              <w:tab w:val="right" w:pos="9350"/>
+            </w:tabs>
+            <w:rPr>
+              <w:noProof/>
+            </w:rPr>
+          </w:pPr>
+          <w:hyperlink w:anchor="_Toc176735308" w:history="1">
+            <w:r>
+              <w:rPr>
+                <w:rStyle w:val="Hyperlink"/>
+                <w:b/>
+                <w:bCs/>
+                <w:noProof/>
+              </w:rPr>
+              <w:t>3.1.12 Footer</w:t>
+            </w:r>
+            <w:r>
+              <w:rPr>
+                <w:noProof/>
+                <w:webHidden/>
+              </w:rPr>
+              <w:tab/>
+            </w:r>
+            <w:r>
+              <w:rPr>
+                <w:noProof/>
+                <w:webHidden/>
+              </w:rPr>
+              <w:fldChar w:fldCharType="begin"/>
+            </w:r>
+            <w:r>
+              <w:rPr>
+                <w:noProof/>
+                <w:webHidden/>
+              </w:rPr>
+              <w:instrText xml:space="preserve"> PAGEREF _Toc176735308 \h </w:instrText>
+            </w:r>
+            <w:r>
+              <w:rPr>
+                <w:noProof/>
+                <w:webHidden/>
+              </w:rPr>
+            </w:r>
+            <w:r>
+              <w:rPr>
+                <w:noProof/>
+                <w:webHidden/>
+              </w:rPr>
+              <w:fldChar w:fldCharType="separate"/>
+            </w:r>
+            <w:r>
+              <w:rPr>
+                <w:noProof/>
+                <w:webHidden/>
+              </w:rPr>
+              <w:t>8</w:t>
+            </w:r>
+            <w:r>
+              <w:rPr>
+                <w:noProof/>
+                <w:webHidden/>
+              </w:rPr>
+              <w:fldChar w:fldCharType="end"/>
+            </w:r>
+          </w:hyperlink>
+        </w:p>
+        <w:p>
+          <w:pPr>
+            <w:pStyle w:val="TOC3"/>
+            <w:tabs>
+              <w:tab w:val="right" w:pos="9350"/>
+            </w:tabs>
+            <w:rPr>
+              <w:noProof/>
+            </w:rPr>
+          </w:pPr>
+          <w:hyperlink w:anchor="_Toc176735309" w:history="1">
+            <w:r>
+              <w:rPr>
+                <w:rStyle w:val="Hyperlink"/>
+                <w:b/>
+                <w:bCs/>
+                <w:noProof/>
+              </w:rPr>
+              <w:t>3.1.13 Pagine d’errore</w:t>
+            </w:r>
+            <w:r>
+              <w:rPr>
+                <w:noProof/>
+                <w:webHidden/>
+              </w:rPr>
+              <w:tab/>
+            </w:r>
+            <w:r>
+              <w:rPr>
+                <w:noProof/>
+                <w:webHidden/>
+              </w:rPr>
+              <w:fldChar w:fldCharType="begin"/>
+            </w:r>
+            <w:r>
+              <w:rPr>
+                <w:noProof/>
+                <w:webHidden/>
+              </w:rPr>
+              <w:instrText xml:space="preserve"> PAGEREF _Toc176735309 \h </w:instrText>
+            </w:r>
+            <w:r>
+              <w:rPr>
+                <w:noProof/>
+                <w:webHidden/>
+              </w:rPr>
+            </w:r>
+            <w:r>
+              <w:rPr>
+                <w:noProof/>
+                <w:webHidden/>
+              </w:rPr>
+              <w:fldChar w:fldCharType="separate"/>
+            </w:r>
+            <w:r>
+              <w:rPr>
+                <w:noProof/>
+                <w:webHidden/>
+              </w:rPr>
+              <w:t>8</w:t>
+            </w:r>
+            <w:r>
+              <w:rPr>
+                <w:noProof/>
+                <w:webHidden/>
+              </w:rPr>
+              <w:fldChar w:fldCharType="end"/>
+            </w:r>
+          </w:hyperlink>
+        </w:p>
+        <w:p>
+          <w:pPr>
+            <w:pStyle w:val="TOC1"/>
+            <w:tabs>
+              <w:tab w:val="right" w:pos="9350"/>
+            </w:tabs>
+            <w:rPr>
+              <w:noProof/>
+            </w:rPr>
+          </w:pPr>
+          <w:hyperlink w:anchor="_Toc176735310" w:history="1">
+            <w:r>
+              <w:rPr>
+                <w:rStyle w:val="Hyperlink"/>
+                <w:b/>
+                <w:bCs/>
+                <w:noProof/>
+              </w:rPr>
+              <w:t>4 Progettazione del sito</w:t>
+            </w:r>
+            <w:r>
+              <w:rPr>
+                <w:noProof/>
+                <w:webHidden/>
+              </w:rPr>
+              <w:tab/>
+            </w:r>
+            <w:r>
+              <w:rPr>
+                <w:noProof/>
+                <w:webHidden/>
+              </w:rPr>
+              <w:fldChar w:fldCharType="begin"/>
+            </w:r>
+            <w:r>
+              <w:rPr>
+                <w:noProof/>
+                <w:webHidden/>
+              </w:rPr>
+              <w:instrText xml:space="preserve"> PAGEREF _Toc176735310 \h </w:instrText>
+            </w:r>
+            <w:r>
+              <w:rPr>
+                <w:noProof/>
+                <w:webHidden/>
+              </w:rPr>
+            </w:r>
+            <w:r>
+              <w:rPr>
+                <w:noProof/>
+                <w:webHidden/>
+              </w:rPr>
+              <w:fldChar w:fldCharType="separate"/>
+            </w:r>
+            <w:r>
+              <w:rPr>
+                <w:noProof/>
+                <w:webHidden/>
+              </w:rPr>
+              <w:t>9</w:t>
+            </w:r>
+            <w:r>
+              <w:rPr>
+                <w:noProof/>
+                <w:webHidden/>
+              </w:rPr>
+              <w:fldChar w:fldCharType="end"/>
+            </w:r>
+          </w:hyperlink>
+        </w:p>
+        <w:p>
+          <w:pPr>
+            <w:pStyle w:val="TOC2"/>
+            <w:tabs>
+              <w:tab w:val="right" w:pos="9350"/>
+            </w:tabs>
+            <w:rPr>
+              <w:noProof/>
+            </w:rPr>
+          </w:pPr>
+          <w:hyperlink w:anchor="_Toc176735311" w:history="1">
+            <w:r>
+              <w:rPr>
+                <w:rStyle w:val="Hyperlink"/>
+                <w:b/>
+                <w:bCs/>
+                <w:noProof/>
+              </w:rPr>
+              <w:t>4.1 Contenuto, presentazione, comportamento</w:t>
+            </w:r>
+            <w:r>
+              <w:rPr>
+                <w:noProof/>
+                <w:webHidden/>
+              </w:rPr>
+              <w:tab/>
+            </w:r>
+            <w:r>
+              <w:rPr>
+                <w:noProof/>
+                <w:webHidden/>
+              </w:rPr>
+              <w:fldChar w:fldCharType="begin"/>
+            </w:r>
+            <w:r>
+              <w:rPr>
+                <w:noProof/>
+                <w:webHidden/>
+              </w:rPr>
+              <w:instrText xml:space="preserve"> PAGEREF _Toc176735311 \h </w:instrText>
+            </w:r>
+            <w:r>
+              <w:rPr>
+                <w:noProof/>
+                <w:webHidden/>
+              </w:rPr>
+            </w:r>
+            <w:r>
+              <w:rPr>
+                <w:noProof/>
+                <w:webHidden/>
+              </w:rPr>
+              <w:fldChar w:fldCharType="separate"/>
+            </w:r>
+            <w:r>
+              <w:rPr>
+                <w:noProof/>
+                <w:webHidden/>
+              </w:rPr>
+              <w:t>9</w:t>
+            </w:r>
+            <w:r>
+              <w:rPr>
+                <w:noProof/>
+                <w:webHidden/>
+              </w:rPr>
+              <w:fldChar w:fldCharType="end"/>
+            </w:r>
+          </w:hyperlink>
+        </w:p>
+        <w:p>
+          <w:pPr>
+            <w:pStyle w:val="TOC2"/>
+            <w:tabs>
+              <w:tab w:val="right" w:pos="9350"/>
+            </w:tabs>
+            <w:rPr>
+              <w:noProof/>
+            </w:rPr>
+          </w:pPr>
+          <w:hyperlink w:anchor="_Toc176735312" w:history="1">
+            <w:r>
+              <w:rPr>
+                <w:rStyle w:val="Hyperlink"/>
+                <w:b/>
+                <w:bCs/>
+                <w:noProof/>
+              </w:rPr>
+              <w:t>4.2 Accessibilità</w:t>
+            </w:r>
+            <w:r>
+              <w:rPr>
+                <w:noProof/>
+                <w:webHidden/>
+              </w:rPr>
+              <w:tab/>
+            </w:r>
+            <w:r>
+              <w:rPr>
+                <w:noProof/>
+                <w:webHidden/>
+              </w:rPr>
+              <w:fldChar w:fldCharType="begin"/>
+            </w:r>
+            <w:r>
+              <w:rPr>
+                <w:noProof/>
+                <w:webHidden/>
+              </w:rPr>
+              <w:instrText xml:space="preserve"> PAGEREF _Toc176735312 \h </w:instrText>
+            </w:r>
+            <w:r>
+              <w:rPr>
+                <w:noProof/>
+                <w:webHidden/>
+              </w:rPr>
+            </w:r>
+            <w:r>
+              <w:rPr>
+                <w:noProof/>
+                <w:webHidden/>
+              </w:rPr>
+              <w:fldChar w:fldCharType="separate"/>
+            </w:r>
+            <w:r>
+              <w:rPr>
+                <w:noProof/>
+                <w:webHidden/>
+              </w:rPr>
+              <w:t>9</w:t>
+            </w:r>
+            <w:r>
+              <w:rPr>
+                <w:noProof/>
+                <w:webHidden/>
+              </w:rPr>
+              <w:fldChar w:fldCharType="end"/>
+            </w:r>
+          </w:hyperlink>
+        </w:p>
+        <w:p>
+          <w:pPr>
+            <w:pStyle w:val="TOC1"/>
+            <w:tabs>
+              <w:tab w:val="right" w:pos="9350"/>
+            </w:tabs>
+            <w:rPr>
+              <w:noProof/>
+            </w:rPr>
+          </w:pPr>
+          <w:hyperlink w:anchor="_Toc176735313" w:history="1">
+            <w:r>
+              <w:rPr>
+                <w:rStyle w:val="Hyperlink"/>
+                <w:b/>
+                <w:bCs/>
+                <w:noProof/>
+              </w:rPr>
+              <w:t>5 Implementazione</w:t>
+            </w:r>
+            <w:r>
+              <w:rPr>
+                <w:noProof/>
+                <w:webHidden/>
+              </w:rPr>
+              <w:tab/>
+            </w:r>
+            <w:r>
+              <w:rPr>
+                <w:noProof/>
+                <w:webHidden/>
+              </w:rPr>
+              <w:fldChar w:fldCharType="begin"/>
+            </w:r>
+            <w:r>
+              <w:rPr>
+                <w:noProof/>
+                <w:webHidden/>
+              </w:rPr>
+              <w:instrText xml:space="preserve"> PAGEREF _Toc176735313 \h </w:instrText>
+            </w:r>
+            <w:r>
+              <w:rPr>
+                <w:noProof/>
+                <w:webHidden/>
+              </w:rPr>
+            </w:r>
+            <w:r>
+              <w:rPr>
+                <w:noProof/>
+                <w:webHidden/>
+              </w:rPr>
+              <w:fldChar w:fldCharType="separate"/>
+            </w:r>
+            <w:r>
+              <w:rPr>
+                <w:noProof/>
+                <w:webHidden/>
+              </w:rPr>
+              <w:t>11</w:t>
+            </w:r>
+            <w:r>
+              <w:rPr>
+                <w:noProof/>
+                <w:webHidden/>
+              </w:rPr>
+              <w:fldChar w:fldCharType="end"/>
+            </w:r>
+          </w:hyperlink>
+        </w:p>
+        <w:p>
+          <w:pPr>
+            <w:pStyle w:val="TOC2"/>
+            <w:tabs>
+              <w:tab w:val="right" w:pos="9350"/>
+            </w:tabs>
+            <w:rPr>
+              <w:noProof/>
+            </w:rPr>
+          </w:pPr>
+          <w:hyperlink w:anchor="_Toc176735314" w:history="1">
+            <w:r>
+              <w:rPr>
+                <w:rStyle w:val="Hyperlink"/>
+                <w:b/>
+                <w:bCs/>
+                <w:noProof/>
+              </w:rPr>
+              <w:t>5.1 HTML</w:t>
+            </w:r>
+            <w:r>
+              <w:rPr>
+                <w:noProof/>
+                <w:webHidden/>
+              </w:rPr>
+              <w:tab/>
+            </w:r>
+            <w:r>
+              <w:rPr>
+                <w:noProof/>
+                <w:webHidden/>
+              </w:rPr>
+              <w:fldChar w:fldCharType="begin"/>
+            </w:r>
+            <w:r>
+              <w:rPr>
+                <w:noProof/>
+                <w:webHidden/>
+              </w:rPr>
+              <w:instrText xml:space="preserve"> PAGEREF _Toc176735314 \h </w:instrText>
+            </w:r>
+            <w:r>
+              <w:rPr>
+                <w:noProof/>
+                <w:webHidden/>
+              </w:rPr>
+            </w:r>
+            <w:r>
+              <w:rPr>
+                <w:noProof/>
+                <w:webHidden/>
+              </w:rPr>
+              <w:fldChar w:fldCharType="separate"/>
+            </w:r>
+            <w:r>
+              <w:rPr>
+                <w:noProof/>
+                <w:webHidden/>
+              </w:rPr>
+              <w:t>11</w:t>
+            </w:r>
+            <w:r>
+              <w:rPr>
+                <w:noProof/>
+                <w:webHidden/>
+              </w:rPr>
+              <w:fldChar w:fldCharType="end"/>
+            </w:r>
+          </w:hyperlink>
+        </w:p>
+        <w:p>
+          <w:pPr>
+            <w:pStyle w:val="TOC2"/>
+            <w:tabs>
+              <w:tab w:val="right" w:pos="9350"/>
+            </w:tabs>
+            <w:rPr>
+              <w:noProof/>
+            </w:rPr>
+          </w:pPr>
+          <w:hyperlink w:anchor="_Toc176735315" w:history="1">
+            <w:r>
+              <w:rPr>
+                <w:rStyle w:val="Hyperlink"/>
+                <w:b/>
+                <w:bCs/>
+                <w:noProof/>
+              </w:rPr>
+              <w:t>5.2 PHP</w:t>
+            </w:r>
+            <w:r>
+              <w:rPr>
+                <w:noProof/>
+                <w:webHidden/>
+              </w:rPr>
+              <w:tab/>
+            </w:r>
+            <w:r>
+              <w:rPr>
+                <w:noProof/>
+                <w:webHidden/>
+              </w:rPr>
+              <w:fldChar w:fldCharType="begin"/>
+            </w:r>
+            <w:r>
+              <w:rPr>
+                <w:noProof/>
+                <w:webHidden/>
+              </w:rPr>
+              <w:instrText xml:space="preserve"> PAGEREF _Toc176735315 \h </w:instrText>
+            </w:r>
+            <w:r>
+              <w:rPr>
+                <w:noProof/>
+                <w:webHidden/>
+              </w:rPr>
+            </w:r>
+            <w:r>
+              <w:rPr>
+                <w:noProof/>
+                <w:webHidden/>
+              </w:rPr>
+              <w:fldChar w:fldCharType="separate"/>
+            </w:r>
+            <w:r>
+              <w:rPr>
+                <w:noProof/>
+                <w:webHidden/>
+              </w:rPr>
+              <w:t>11</w:t>
+            </w:r>
+            <w:r>
+              <w:rPr>
+                <w:noProof/>
+                <w:webHidden/>
+              </w:rPr>
+              <w:fldChar w:fldCharType="end"/>
+            </w:r>
+          </w:hyperlink>
+        </w:p>
+        <w:p>
+          <w:pPr>
+            <w:pStyle w:val="TOC2"/>
+            <w:tabs>
+              <w:tab w:val="right" w:pos="9350"/>
+            </w:tabs>
+            <w:rPr>
+              <w:noProof/>
+            </w:rPr>
+          </w:pPr>
+          <w:hyperlink w:anchor="_Toc176735316" w:history="1">
+            <w:r>
+              <w:rPr>
+                <w:rStyle w:val="Hyperlink"/>
+                <w:b/>
+                <w:bCs/>
+                <w:noProof/>
+              </w:rPr>
+              <w:t>5.3 CSS</w:t>
+            </w:r>
+            <w:r>
+              <w:rPr>
+                <w:noProof/>
+                <w:webHidden/>
+              </w:rPr>
+              <w:tab/>
+            </w:r>
+            <w:r>
+              <w:rPr>
+                <w:noProof/>
+                <w:webHidden/>
+              </w:rPr>
+              <w:fldChar w:fldCharType="begin"/>
+            </w:r>
+            <w:r>
+              <w:rPr>
+                <w:noProof/>
+                <w:webHidden/>
+              </w:rPr>
+              <w:instrText xml:space="preserve"> PAGEREF _Toc176735316 \h </w:instrText>
+            </w:r>
+            <w:r>
+              <w:rPr>
+                <w:noProof/>
+                <w:webHidden/>
+              </w:rPr>
+            </w:r>
+            <w:r>
+              <w:rPr>
+                <w:noProof/>
+                <w:webHidden/>
+              </w:rPr>
+              <w:fldChar w:fldCharType="separate"/>
+            </w:r>
+            <w:r>
+              <w:rPr>
+                <w:noProof/>
+                <w:webHidden/>
+              </w:rPr>
+              <w:t>11</w:t>
+            </w:r>
+            <w:r>
+              <w:rPr>
+                <w:noProof/>
+                <w:webHidden/>
+              </w:rPr>
+              <w:fldChar w:fldCharType="end"/>
+            </w:r>
+          </w:hyperlink>
+        </w:p>
+        <w:p>
+          <w:pPr>
+            <w:pStyle w:val="TOC2"/>
+            <w:tabs>
+              <w:tab w:val="right" w:pos="9350"/>
+            </w:tabs>
+            <w:rPr>
+              <w:noProof/>
+            </w:rPr>
+          </w:pPr>
+          <w:hyperlink w:anchor="_Toc176735317" w:history="1">
+            <w:r>
+              <w:rPr>
+                <w:rStyle w:val="Hyperlink"/>
+                <w:b/>
+                <w:bCs/>
+                <w:noProof/>
+              </w:rPr>
+              <w:t>5.4 SQL</w:t>
+            </w:r>
+            <w:r>
+              <w:rPr>
+                <w:noProof/>
+                <w:webHidden/>
+              </w:rPr>
+              <w:tab/>
+            </w:r>
+            <w:r>
+              <w:rPr>
+                <w:noProof/>
+                <w:webHidden/>
+              </w:rPr>
+              <w:fldChar w:fldCharType="begin"/>
+            </w:r>
+            <w:r>
+              <w:rPr>
+                <w:noProof/>
+                <w:webHidden/>
+              </w:rPr>
+              <w:instrText xml:space="preserve"> PAGEREF _Toc176735317 \h </w:instrText>
+            </w:r>
+            <w:r>
+              <w:rPr>
+                <w:noProof/>
+                <w:webHidden/>
+              </w:rPr>
+            </w:r>
+            <w:r>
+              <w:rPr>
+                <w:noProof/>
+                <w:webHidden/>
+              </w:rPr>
+              <w:fldChar w:fldCharType="separate"/>
+            </w:r>
+            <w:r>
+              <w:rPr>
+                <w:noProof/>
+                <w:webHidden/>
+              </w:rPr>
+              <w:t>12</w:t>
+            </w:r>
+            <w:r>
+              <w:rPr>
+                <w:noProof/>
+                <w:webHidden/>
+              </w:rPr>
+              <w:fldChar w:fldCharType="end"/>
+            </w:r>
+          </w:hyperlink>
+        </w:p>
+        <w:p>
+          <w:pPr>
+            <w:pStyle w:val="TOC2"/>
+            <w:tabs>
+              <w:tab w:val="right" w:pos="9350"/>
+            </w:tabs>
+            <w:rPr>
+              <w:noProof/>
+            </w:rPr>
+          </w:pPr>
+          <w:hyperlink w:anchor="_Toc176735318" w:history="1">
+            <w:r>
+              <w:rPr>
+                <w:rStyle w:val="Hyperlink"/>
+                <w:b/>
+                <w:bCs/>
+                <w:noProof/>
+              </w:rPr>
+              <w:t>5.5 JAV</w:t>
+            </w:r>
+            <w:r>
+              <w:rPr>
+                <w:rStyle w:val="Hyperlink"/>
+                <w:b/>
+                <w:bCs/>
+                <w:noProof/>
+              </w:rPr>
+              <w:t>A</w:t>
+            </w:r>
+            <w:r>
+              <w:rPr>
+                <w:rStyle w:val="Hyperlink"/>
+                <w:b/>
+                <w:bCs/>
+                <w:noProof/>
+              </w:rPr>
+              <w:t>SCRIPT</w:t>
+            </w:r>
+            <w:r>
+              <w:rPr>
+                <w:noProof/>
+                <w:webHidden/>
+              </w:rPr>
+              <w:tab/>
+            </w:r>
+            <w:r>
+              <w:rPr>
+                <w:noProof/>
+                <w:webHidden/>
+              </w:rPr>
+              <w:fldChar w:fldCharType="begin"/>
+            </w:r>
+            <w:r>
+              <w:rPr>
+                <w:noProof/>
+                <w:webHidden/>
+              </w:rPr>
+              <w:instrText xml:space="preserve"> PAGEREF _Toc176735318 \h </w:instrText>
+            </w:r>
+            <w:r>
+              <w:rPr>
+                <w:noProof/>
+                <w:webHidden/>
+              </w:rPr>
+            </w:r>
+            <w:r>
+              <w:rPr>
+                <w:noProof/>
+                <w:webHidden/>
+              </w:rPr>
+              <w:fldChar w:fldCharType="separate"/>
+            </w:r>
+            <w:r>
+              <w:rPr>
+                <w:noProof/>
+                <w:webHidden/>
+              </w:rPr>
+              <w:t>13</w:t>
+            </w:r>
+            <w:r>
+              <w:rPr>
+                <w:noProof/>
+                <w:webHidden/>
+              </w:rPr>
+              <w:fldChar w:fldCharType="end"/>
+            </w:r>
+          </w:hyperlink>
+        </w:p>
+        <w:p>
+          <w:pPr>
+            <w:pStyle w:val="TOC1"/>
+            <w:tabs>
+              <w:tab w:val="right" w:pos="9350"/>
+            </w:tabs>
+            <w:rPr>
+              <w:noProof/>
+            </w:rPr>
+          </w:pPr>
+          <w:hyperlink w:anchor="_Toc176735319" w:history="1">
+            <w:r>
+              <w:rPr>
+                <w:rStyle w:val="Hyperlink"/>
+                <w:b/>
+                <w:bCs/>
+                <w:noProof/>
+              </w:rPr>
+              <w:t>6 VALIDAZIONE</w:t>
+            </w:r>
+            <w:r>
+              <w:rPr>
+                <w:noProof/>
+                <w:webHidden/>
+              </w:rPr>
+              <w:tab/>
+            </w:r>
+            <w:r>
+              <w:rPr>
+                <w:noProof/>
+                <w:webHidden/>
+              </w:rPr>
+              <w:fldChar w:fldCharType="begin"/>
+            </w:r>
+            <w:r>
+              <w:rPr>
+                <w:noProof/>
+                <w:webHidden/>
+              </w:rPr>
+              <w:instrText xml:space="preserve"> PAGEREF _Toc176735319 \h </w:instrText>
+            </w:r>
+            <w:r>
+              <w:rPr>
+                <w:noProof/>
+                <w:webHidden/>
+              </w:rPr>
+            </w:r>
+            <w:r>
+              <w:rPr>
+                <w:noProof/>
+                <w:webHidden/>
+              </w:rPr>
+              <w:fldChar w:fldCharType="separate"/>
+            </w:r>
+            <w:r>
+              <w:rPr>
+                <w:noProof/>
+                <w:webHidden/>
+              </w:rPr>
+              <w:t>14</w:t>
+            </w:r>
+            <w:r>
+              <w:rPr>
+                <w:noProof/>
+                <w:webHidden/>
+              </w:rPr>
+              <w:fldChar w:fldCharType="end"/>
+            </w:r>
+          </w:hyperlink>
+        </w:p>
+        <w:p>
+          <w:pPr>
+            <w:pStyle w:val="TOC1"/>
+            <w:tabs>
+              <w:tab w:val="right" w:pos="9350"/>
+            </w:tabs>
+            <w:rPr>
+              <w:noProof/>
+            </w:rPr>
+          </w:pPr>
+          <w:hyperlink w:anchor="_Toc176735320" w:history="1">
+            <w:r>
+              <w:rPr>
+                <w:rStyle w:val="Hyperlink"/>
+                <w:b/>
+                <w:bCs/>
+                <w:noProof/>
+              </w:rPr>
+              <w:t>7 DIVISIONE DEL LAVORO</w:t>
+            </w:r>
+            <w:r>
+              <w:rPr>
+                <w:noProof/>
+                <w:webHidden/>
+              </w:rPr>
+              <w:tab/>
+            </w:r>
+            <w:r>
+              <w:rPr>
+                <w:noProof/>
+                <w:webHidden/>
+              </w:rPr>
+              <w:fldChar w:fldCharType="begin"/>
+            </w:r>
+            <w:r>
+              <w:rPr>
+                <w:noProof/>
+                <w:webHidden/>
+              </w:rPr>
+              <w:instrText xml:space="preserve"> PAGEREF _Toc176735320 \h </w:instrText>
+            </w:r>
+            <w:r>
+              <w:rPr>
+                <w:noProof/>
+                <w:webHidden/>
+              </w:rPr>
+            </w:r>
+            <w:r>
+              <w:rPr>
+                <w:noProof/>
+                <w:webHidden/>
+              </w:rPr>
+              <w:fldChar w:fldCharType="separate"/>
+            </w:r>
+            <w:r>
+              <w:rPr>
+                <w:noProof/>
+                <w:webHidden/>
+              </w:rPr>
+              <w:t>14</w:t>
+            </w:r>
+            <w:r>
+              <w:rPr>
+                <w:noProof/>
+                <w:webHidden/>
+              </w:rPr>
+              <w:fldChar w:fldCharType="end"/>
+            </w:r>
+          </w:hyperlink>
+        </w:p>
+        <w:p>
+          <w:pPr>
+            <w:rPr>
+              <w:b/>
+              <w:bCs/>
+              <w:noProof/>
+            </w:rPr>
+          </w:pPr>
+          <w:r>
+            <w:rPr>
+              <w:b/>
+              <w:bCs/>
+              <w:noProof/>
+            </w:rPr>
+            <w:lastRenderedPageBreak/>
+            <w:fldChar w:fldCharType="end"/>
+          </w:r>
+        </w:p>
+      </w:sdtContent>
+    </w:sdt>
+    <w:p>
+      <w:pPr>
+        <w:rPr>
+          <w:b/>
+          <w:bCs/>
+          <w:noProof/>
+        </w:rPr>
+      </w:pPr>
+    </w:p>
+    <w:p>
+      <w:pPr>
+        <w:pStyle w:val="TOCHeading"/>
+      </w:pPr>
+    </w:p>
+    <w:p>
+      <w:pPr>
+        <w:pStyle w:val="Heading1"/>
+        <w:rPr>
+          <w:b/>
+          <w:bCs/>
+          <w:sz w:val="34"/>
+          <w:szCs w:val="34"/>
+        </w:rPr>
+      </w:pPr>
+      <w:bookmarkStart w:id="0" w:name="_Toc176735290"/>
+      <w:r>
+        <w:rPr>
+          <w:b/>
+          <w:bCs/>
+          <w:sz w:val="34"/>
+          <w:szCs w:val="34"/>
+        </w:rPr>
+        <w:t xml:space="preserve">1 </w:t>
+      </w:r>
+      <w:r>
+        <w:rPr>
+          <w:b/>
+          <w:bCs/>
+          <w:sz w:val="34"/>
+          <w:szCs w:val="34"/>
+        </w:rPr>
+        <w:t>Introduzione</w:t>
+      </w:r>
+      <w:bookmarkEnd w:id="0"/>
     </w:p>
     <w:p>
       <w:pPr>
@@ -259,122 +2536,166 @@
       </w:r>
     </w:p>
     <w:p>
+      <w:r>
+        <w:br w:type="page"/>
+      </w:r>
+    </w:p>
+    <w:p>
       <w:pPr>
         <w:spacing w:after="0"/>
       </w:pPr>
     </w:p>
     <w:p>
       <w:pPr>
+        <w:pStyle w:val="Heading1"/>
+        <w:rPr>
+          <w:b/>
+          <w:bCs/>
+          <w:sz w:val="34"/>
+          <w:szCs w:val="34"/>
+        </w:rPr>
+      </w:pPr>
+      <w:bookmarkStart w:id="1" w:name="_Hlk176733664"/>
+      <w:bookmarkStart w:id="2" w:name="_Toc176735291"/>
+      <w:r>
+        <w:rPr>
+          <w:b/>
+          <w:bCs/>
+          <w:sz w:val="34"/>
+          <w:szCs w:val="34"/>
+        </w:rPr>
+        <w:t xml:space="preserve">2 </w:t>
+      </w:r>
+      <w:r>
+        <w:rPr>
+          <w:b/>
+          <w:bCs/>
+          <w:sz w:val="34"/>
+          <w:szCs w:val="34"/>
+        </w:rPr>
+        <w:t>Analisi</w:t>
+      </w:r>
+      <w:bookmarkEnd w:id="1"/>
+      <w:bookmarkEnd w:id="2"/>
+    </w:p>
+    <w:p>
+      <w:pPr>
         <w:spacing w:after="0"/>
-        <w:rPr>
-          <w:b/>
-          <w:bCs/>
-        </w:rPr>
-      </w:pPr>
-      <w:r>
-        <w:rPr>
-          <w:b/>
-          <w:bCs/>
-        </w:rPr>
-        <w:t>Analisi</w:t>
-      </w:r>
+      </w:pPr>
+    </w:p>
+    <w:p>
+      <w:pPr>
+        <w:pStyle w:val="Heading2"/>
+        <w:rPr>
+          <w:b/>
+          <w:bCs/>
+        </w:rPr>
+      </w:pPr>
+      <w:bookmarkStart w:id="3" w:name="_Hlk176733573"/>
+      <w:bookmarkStart w:id="4" w:name="_Toc176735292"/>
+      <w:r>
+        <w:rPr>
+          <w:b/>
+          <w:bCs/>
+          <w:sz w:val="28"/>
+          <w:szCs w:val="28"/>
+        </w:rPr>
+        <w:t xml:space="preserve">2.1 </w:t>
+      </w:r>
+      <w:r>
+        <w:rPr>
+          <w:b/>
+          <w:bCs/>
+          <w:sz w:val="28"/>
+          <w:szCs w:val="28"/>
+        </w:rPr>
+        <w:t>Caratteristiche degli utenti</w:t>
+      </w:r>
+      <w:bookmarkEnd w:id="3"/>
+      <w:bookmarkEnd w:id="4"/>
     </w:p>
     <w:p>
       <w:pPr>
         <w:spacing w:after="0"/>
       </w:pPr>
+      <w:r>
+        <w:t xml:space="preserve">Essendo la pagina legata ad </w:t>
+      </w:r>
+      <w:r>
+        <w:t>una realtà fis</w:t>
+      </w:r>
+      <w:r>
+        <w:t>ic</w:t>
+      </w:r>
+      <w:r>
+        <w:t>a</w:t>
+      </w:r>
+      <w:r>
+        <w:t xml:space="preserve"> ubicat</w:t>
+      </w:r>
+      <w:r>
+        <w:t>a</w:t>
+      </w:r>
+      <w:r>
+        <w:t xml:space="preserve"> a Padova, g</w:t>
+      </w:r>
+      <w:r>
+        <w:t>li utenti primari di questo sito saranno persone esperte che sanno quello che stanno cerca</w:t>
+      </w:r>
+      <w:r>
+        <w:t>n</w:t>
+      </w:r>
+      <w:r>
+        <w:t>do e che frequentano regolarmente il negozi</w:t>
+      </w:r>
+      <w:r>
+        <w:t>o.</w:t>
+      </w:r>
+      <w:r>
+        <w:t xml:space="preserve"> Il sito però esiste anche come strumento di marketing per catturare altri potenziali utenti che non conoscono il negozio e che hanno la possibilità di raggiungerlo.</w:t>
+      </w:r>
     </w:p>
     <w:p>
       <w:pPr>
         <w:spacing w:after="0"/>
-        <w:rPr>
-          <w:b/>
-          <w:bCs/>
-        </w:rPr>
-      </w:pPr>
-      <w:r>
-        <w:rPr>
-          <w:b/>
-          <w:bCs/>
-        </w:rPr>
-        <w:t>Caratteristiche degli utenti</w:t>
-      </w:r>
-      <w:r>
-        <w:rPr>
-          <w:b/>
-          <w:bCs/>
-        </w:rPr>
-        <w:t>:</w:t>
+      </w:pPr>
+      <w:r>
+        <w:t xml:space="preserve">Il sito </w:t>
+      </w:r>
+      <w:r>
+        <w:t xml:space="preserve">offre una barra all’inizio di ogni pagina, che consente di cercare un articolo per nome, pensata per tutti gli utenti che sanno già di cosa hanno bisogno. </w:t>
       </w:r>
     </w:p>
     <w:p>
       <w:pPr>
         <w:spacing w:after="0"/>
-        <w:rPr>
-          <w:b/>
-          <w:bCs/>
-        </w:rPr>
-      </w:pPr>
+      </w:pPr>
+      <w:r>
+        <w:t xml:space="preserve">La pagina iniziale offre delle raccolte di articoli che mostrano nuovi arrivi, prodotti in offerta e articoli prossimamente disponibili, volte a catturare l’attenzione di potenziali nuovi clienti. </w:t>
+      </w:r>
     </w:p>
     <w:p>
       <w:pPr>
         <w:spacing w:after="0"/>
       </w:pPr>
       <w:r>
-        <w:t xml:space="preserve">Essendo la pagina legata ad </w:t>
-      </w:r>
-      <w:r>
-        <w:t>una realtà fis</w:t>
-      </w:r>
-      <w:r>
-        <w:t>ic</w:t>
-      </w:r>
-      <w:r>
-        <w:t>a</w:t>
-      </w:r>
-      <w:r>
-        <w:t xml:space="preserve"> ubicat</w:t>
-      </w:r>
-      <w:r>
-        <w:t>a</w:t>
-      </w:r>
-      <w:r>
-        <w:t xml:space="preserve"> a Padova, g</w:t>
-      </w:r>
-      <w:r>
-        <w:t>li utenti primari di questo sito saranno persone esperte che sanno quello che stanno cerca</w:t>
-      </w:r>
-      <w:r>
-        <w:t>n</w:t>
-      </w:r>
-      <w:r>
-        <w:t>do e che frequentano regolarmente il negozi</w:t>
-      </w:r>
-      <w:r>
-        <w:t>o.</w:t>
-      </w:r>
-      <w:r>
-        <w:t xml:space="preserve"> Il sito però esiste anche come strumento di marketing per catturare altri potenziali utenti che non conoscono il negozio e che hanno la possibilità di raggiungerlo.</w:t>
+        <w:t xml:space="preserve">Per chi </w:t>
+      </w:r>
+      <w:r>
+        <w:t>non ha specifici articoli in mente è possibile consultare le pagine ‘libri’, ‘fumetti’, ‘videogiochi’ e ‘musica’ per visualizzare i prodotti raggruppati per categoria. Inoltre la pagina dello specifico prodotto fornisce vari dettagli su di esso tra cui una descrizione.</w:t>
       </w:r>
     </w:p>
     <w:p>
       <w:pPr>
         <w:spacing w:after="0"/>
       </w:pPr>
-      <w:r>
-        <w:t xml:space="preserve">Il sito </w:t>
-      </w:r>
-      <w:r>
-        <w:t xml:space="preserve">offre una barra all’inizio di ogni pagina, che consente di cercare un articolo per nome, pensata per tutti gli utenti che sanno già di cosa hanno bisogno. </w:t>
-      </w:r>
     </w:p>
     <w:p>
       <w:pPr>
         <w:spacing w:after="0"/>
       </w:pPr>
       <w:r>
-        <w:lastRenderedPageBreak/>
-        <w:t xml:space="preserve">La pagina iniziale offre delle raccolte di articoli che mostrano nuovi arrivi, prodotti in offerta e articoli prossimamente disponibili, volte a catturare l’attenzione di potenziali nuovi clienti. </w:t>
+        <w:t>È stato scelto di utilizzare la lingua italiana visto che quasi tutta l’utenza sarà della zona di Padova e abbiamo usato un linguaggio semplice e informale aspettandoci un pubblico prevalentemente di giovani adulti.</w:t>
       </w:r>
     </w:p>
     <w:p>
@@ -382,46 +2703,7 @@
         <w:spacing w:after="0"/>
       </w:pPr>
       <w:r>
-        <w:t xml:space="preserve">Per chi </w:t>
-      </w:r>
-      <w:r>
-        <w:t xml:space="preserve">non ha specifici articoli in mente è possibile consultare le pagine ‘libri’, </w:t>
-      </w:r>
-      <w:r>
-        <w:t>‘</w:t>
-      </w:r>
-      <w:r>
-        <w:t>fumetti</w:t>
-      </w:r>
-      <w:r>
-        <w:t>’,</w:t>
-      </w:r>
-      <w:r>
-        <w:t xml:space="preserve"> </w:t>
-      </w:r>
-      <w:r>
-        <w:t>‘</w:t>
-      </w:r>
-      <w:r>
-        <w:t>videogiochi</w:t>
-      </w:r>
-      <w:r>
-        <w:t>’</w:t>
-      </w:r>
-      <w:r>
-        <w:t xml:space="preserve"> e </w:t>
-      </w:r>
-      <w:r>
-        <w:t>‘</w:t>
-      </w:r>
-      <w:r>
-        <w:t>musica</w:t>
-      </w:r>
-      <w:r>
-        <w:t>’</w:t>
-      </w:r>
-      <w:r>
-        <w:t xml:space="preserve"> per visualizzare i prodotti raggruppati per categoria. Inoltre la pagina dello specifico prodotto fornisce vari dettagli su di esso tra cui una descrizione.</w:t>
+        <w:t>Il sito è intuitivo grazie al suo layout molto semplice che rispecchia molti altri siti con funzionalità simili.</w:t>
       </w:r>
     </w:p>
     <w:p>
@@ -431,48 +2713,52 @@
     </w:p>
     <w:p>
       <w:pPr>
-        <w:spacing w:after="0"/>
-      </w:pPr>
-      <w:r>
-        <w:t>È stato scelto di utilizzare la lingua italiana visto che quasi tutta l’utenza sarà della zona di Padova e abbiamo usato un linguaggio semplice e informale aspettandoci un pubblico prevalentemente di giovani adulti.</w:t>
-      </w:r>
-    </w:p>
-    <w:p>
-      <w:pPr>
-        <w:spacing w:after="0"/>
-      </w:pPr>
-      <w:r>
-        <w:t>Il sito è intuitivo grazie al suo layout molto semplice che rispecchia molti altri siti con funzionalità simili.</w:t>
-      </w:r>
-    </w:p>
-    <w:p>
-      <w:pPr>
-        <w:spacing w:after="0"/>
-      </w:pPr>
-    </w:p>
-    <w:p>
-      <w:pPr>
-        <w:rPr>
-          <w:b/>
-          <w:bCs/>
-        </w:rPr>
-      </w:pPr>
-      <w:proofErr w:type="gramStart"/>
-      <w:r>
-        <w:rPr>
-          <w:b/>
-          <w:bCs/>
-        </w:rPr>
-        <w:t>Possibile ricerche</w:t>
-      </w:r>
-      <w:proofErr w:type="gramEnd"/>
-      <w:r>
-        <w:rPr>
-          <w:b/>
-          <w:bCs/>
-        </w:rPr>
-        <w:t xml:space="preserve"> nel browser:</w:t>
-      </w:r>
+        <w:pStyle w:val="Heading2"/>
+        <w:rPr>
+          <w:b/>
+          <w:bCs/>
+          <w:sz w:val="28"/>
+          <w:szCs w:val="28"/>
+        </w:rPr>
+      </w:pPr>
+      <w:bookmarkStart w:id="5" w:name="_Toc176735293"/>
+      <w:r>
+        <w:rPr>
+          <w:b/>
+          <w:bCs/>
+          <w:sz w:val="28"/>
+          <w:szCs w:val="28"/>
+        </w:rPr>
+        <w:t xml:space="preserve">2.2 </w:t>
+      </w:r>
+      <w:r>
+        <w:rPr>
+          <w:b/>
+          <w:bCs/>
+          <w:sz w:val="28"/>
+          <w:szCs w:val="28"/>
+        </w:rPr>
+        <w:t>Possibil</w:t>
+      </w:r>
+      <w:r>
+        <w:rPr>
+          <w:b/>
+          <w:bCs/>
+          <w:sz w:val="28"/>
+          <w:szCs w:val="28"/>
+        </w:rPr>
+        <w:t>i</w:t>
+      </w:r>
+      <w:r>
+        <w:rPr>
+          <w:b/>
+          <w:bCs/>
+          <w:sz w:val="28"/>
+          <w:szCs w:val="28"/>
+        </w:rPr>
+        <w:t xml:space="preserve"> ricerche nel browser</w:t>
+      </w:r>
+      <w:bookmarkEnd w:id="5"/>
     </w:p>
     <w:p>
       <w:r>
@@ -642,18 +2928,34 @@
     <w:p/>
     <w:p>
       <w:pPr>
-        <w:rPr>
-          <w:b/>
-          <w:bCs/>
-        </w:rPr>
-      </w:pPr>
-      <w:r>
-        <w:rPr>
-          <w:b/>
-          <w:bCs/>
-        </w:rPr>
-        <w:t>Utenti:</w:t>
-      </w:r>
+        <w:pStyle w:val="Heading2"/>
+        <w:rPr>
+          <w:b/>
+          <w:bCs/>
+          <w:sz w:val="28"/>
+          <w:szCs w:val="28"/>
+        </w:rPr>
+      </w:pPr>
+      <w:bookmarkStart w:id="6" w:name="_Toc176735294"/>
+      <w:r>
+        <w:rPr>
+          <w:b/>
+          <w:bCs/>
+          <w:sz w:val="28"/>
+          <w:szCs w:val="28"/>
+        </w:rPr>
+        <w:t xml:space="preserve">2.3 </w:t>
+      </w:r>
+      <w:r>
+        <w:rPr>
+          <w:b/>
+          <w:bCs/>
+          <w:sz w:val="28"/>
+          <w:szCs w:val="28"/>
+        </w:rPr>
+        <w:t>Utenti</w:t>
+      </w:r>
+      <w:bookmarkEnd w:id="6"/>
     </w:p>
     <w:p>
       <w:r>
@@ -662,6 +2964,7 @@
     </w:p>
     <w:p>
       <w:r>
+        <w:lastRenderedPageBreak/>
         <w:t xml:space="preserve">L’utente </w:t>
       </w:r>
       <w:r>
@@ -755,7 +3058,6 @@
     <w:p/>
     <w:p>
       <w:r>
-        <w:lastRenderedPageBreak/>
         <w:t xml:space="preserve">L’utente </w:t>
       </w:r>
       <w:r>
@@ -847,21 +3149,42 @@
       </w:r>
     </w:p>
     <w:p/>
+    <w:p>
+      <w:r>
+        <w:br w:type="page"/>
+      </w:r>
+    </w:p>
     <w:p/>
     <w:p>
       <w:pPr>
-        <w:rPr>
-          <w:b/>
-          <w:bCs/>
-        </w:rPr>
-      </w:pPr>
-      <w:r>
-        <w:rPr>
-          <w:b/>
-          <w:bCs/>
+        <w:pStyle w:val="Heading1"/>
+        <w:rPr>
+          <w:b/>
+          <w:bCs/>
+          <w:sz w:val="34"/>
+          <w:szCs w:val="34"/>
+        </w:rPr>
+      </w:pPr>
+      <w:bookmarkStart w:id="7" w:name="_Toc176735295"/>
+      <w:r>
+        <w:rPr>
+          <w:b/>
+          <w:bCs/>
+          <w:sz w:val="34"/>
+          <w:szCs w:val="34"/>
+        </w:rPr>
+        <w:t xml:space="preserve">3 </w:t>
+      </w:r>
+      <w:r>
+        <w:rPr>
+          <w:b/>
+          <w:bCs/>
+          <w:sz w:val="34"/>
+          <w:szCs w:val="34"/>
         </w:rPr>
         <w:t>STRUTTURA</w:t>
       </w:r>
+      <w:bookmarkEnd w:id="7"/>
     </w:p>
     <w:p>
       <w:r>
@@ -993,37 +3316,70 @@
     </w:p>
     <w:p>
       <w:pPr>
-        <w:rPr>
-          <w:b/>
-          <w:bCs/>
-        </w:rPr>
-      </w:pPr>
-      <w:r>
-        <w:rPr>
-          <w:b/>
-          <w:bCs/>
-        </w:rPr>
-        <w:t>Descrizione delle pagine:</w:t>
-      </w:r>
-    </w:p>
-    <w:p>
-      <w:proofErr w:type="spellStart"/>
-      <w:r>
-        <w:rPr>
-          <w:b/>
-          <w:bCs/>
+        <w:pStyle w:val="Heading2"/>
+        <w:rPr>
+          <w:b/>
+          <w:bCs/>
+          <w:sz w:val="28"/>
+          <w:szCs w:val="28"/>
+        </w:rPr>
+      </w:pPr>
+      <w:bookmarkStart w:id="8" w:name="_Toc176735296"/>
+      <w:r>
+        <w:rPr>
+          <w:b/>
+          <w:bCs/>
+          <w:sz w:val="28"/>
+          <w:szCs w:val="28"/>
+        </w:rPr>
+        <w:t xml:space="preserve">3.1 </w:t>
+      </w:r>
+      <w:r>
+        <w:rPr>
+          <w:b/>
+          <w:bCs/>
+          <w:sz w:val="28"/>
+          <w:szCs w:val="28"/>
+        </w:rPr>
+        <w:t>Descrizione delle pagine</w:t>
+      </w:r>
+      <w:bookmarkEnd w:id="8"/>
+    </w:p>
+    <w:p/>
+    <w:p>
+      <w:pPr>
+        <w:pStyle w:val="Heading3"/>
+        <w:rPr>
+          <w:b/>
+          <w:bCs/>
+          <w:sz w:val="28"/>
+          <w:szCs w:val="28"/>
+        </w:rPr>
+      </w:pPr>
+      <w:bookmarkStart w:id="9" w:name="_Toc176735297"/>
+      <w:r>
+        <w:rPr>
+          <w:b/>
+          <w:bCs/>
+          <w:sz w:val="26"/>
+          <w:szCs w:val="26"/>
+        </w:rPr>
+        <w:t xml:space="preserve">3.1.1 </w:t>
+      </w:r>
+      <w:proofErr w:type="spellStart"/>
+      <w:r>
+        <w:rPr>
+          <w:b/>
+          <w:bCs/>
+          <w:sz w:val="26"/>
+          <w:szCs w:val="26"/>
         </w:rPr>
         <w:t>Header</w:t>
       </w:r>
-      <w:proofErr w:type="spellEnd"/>
-      <w:r>
-        <w:rPr>
-          <w:b/>
-          <w:bCs/>
-        </w:rPr>
-        <w:t>:</w:t>
-      </w:r>
-    </w:p>
+      <w:bookmarkEnd w:id="9"/>
+      <w:proofErr w:type="spellEnd"/>
+    </w:p>
+    <w:p/>
     <w:p>
       <w:r>
         <w:t>L’</w:t>
@@ -1054,24 +3410,43 @@
         <w:rPr>
           <w:b/>
           <w:bCs/>
-        </w:rPr>
-      </w:pPr>
-      <w:proofErr w:type="spellStart"/>
-      <w:r>
-        <w:rPr>
-          <w:b/>
-          <w:bCs/>
+          <w:sz w:val="26"/>
+          <w:szCs w:val="26"/>
+        </w:rPr>
+      </w:pPr>
+    </w:p>
+    <w:p>
+      <w:pPr>
+        <w:pStyle w:val="Heading3"/>
+        <w:rPr>
+          <w:b/>
+          <w:bCs/>
+          <w:sz w:val="28"/>
+          <w:szCs w:val="28"/>
+        </w:rPr>
+      </w:pPr>
+      <w:bookmarkStart w:id="10" w:name="_Toc176735298"/>
+      <w:r>
+        <w:rPr>
+          <w:b/>
+          <w:bCs/>
+          <w:sz w:val="26"/>
+          <w:szCs w:val="26"/>
+        </w:rPr>
+        <w:t xml:space="preserve">3.1.2 </w:t>
+      </w:r>
+      <w:proofErr w:type="spellStart"/>
+      <w:r>
+        <w:rPr>
+          <w:b/>
+          <w:bCs/>
+          <w:sz w:val="26"/>
+          <w:szCs w:val="26"/>
         </w:rPr>
         <w:t>Breadcrumb</w:t>
       </w:r>
-      <w:proofErr w:type="spellEnd"/>
-      <w:r>
-        <w:rPr>
-          <w:b/>
-          <w:bCs/>
-        </w:rPr>
-        <w:t>:</w:t>
-      </w:r>
+      <w:bookmarkEnd w:id="10"/>
+      <w:proofErr w:type="spellEnd"/>
     </w:p>
     <w:p>
       <w:r>
@@ -1115,13 +3490,55 @@
           <w:bCs/>
         </w:rPr>
       </w:pPr>
-      <w:r>
-        <w:rPr>
-          <w:b/>
-          <w:bCs/>
-        </w:rPr>
-        <w:t>Menu:</w:t>
-      </w:r>
+    </w:p>
+    <w:p>
+      <w:pPr>
+        <w:pStyle w:val="Heading3"/>
+        <w:rPr>
+          <w:b/>
+          <w:bCs/>
+          <w:sz w:val="28"/>
+          <w:szCs w:val="28"/>
+        </w:rPr>
+      </w:pPr>
+      <w:bookmarkStart w:id="11" w:name="_Toc176735299"/>
+      <w:r>
+        <w:rPr>
+          <w:b/>
+          <w:bCs/>
+          <w:sz w:val="26"/>
+          <w:szCs w:val="26"/>
+        </w:rPr>
+        <w:t>3.1.</w:t>
+      </w:r>
+      <w:r>
+        <w:rPr>
+          <w:b/>
+          <w:bCs/>
+          <w:sz w:val="26"/>
+          <w:szCs w:val="26"/>
+        </w:rPr>
+        <w:t>3</w:t>
+      </w:r>
+      <w:r>
+        <w:rPr>
+          <w:b/>
+          <w:bCs/>
+          <w:sz w:val="26"/>
+          <w:szCs w:val="26"/>
+        </w:rPr>
+        <w:t xml:space="preserve"> </w:t>
+      </w:r>
+      <w:r>
+        <w:rPr>
+          <w:b/>
+          <w:bCs/>
+          <w:sz w:val="26"/>
+          <w:szCs w:val="26"/>
+        </w:rPr>
+        <w:t>Menu</w:t>
+      </w:r>
+      <w:bookmarkEnd w:id="11"/>
     </w:p>
     <w:p>
       <w:r>
@@ -1220,22 +3637,64 @@
           <w:bCs/>
         </w:rPr>
       </w:pPr>
-      <w:r>
-        <w:rPr>
-          <w:b/>
-          <w:bCs/>
-        </w:rPr>
+    </w:p>
+    <w:p>
+      <w:pPr>
+        <w:pStyle w:val="Heading3"/>
+        <w:rPr>
+          <w:b/>
+          <w:bCs/>
+          <w:sz w:val="28"/>
+          <w:szCs w:val="28"/>
+        </w:rPr>
+      </w:pPr>
+      <w:bookmarkStart w:id="12" w:name="_Toc176735300"/>
+      <w:r>
+        <w:rPr>
+          <w:b/>
+          <w:bCs/>
+          <w:sz w:val="26"/>
+          <w:szCs w:val="26"/>
+        </w:rPr>
+        <w:t>3.1.</w:t>
+      </w:r>
+      <w:r>
+        <w:rPr>
+          <w:b/>
+          <w:bCs/>
+          <w:sz w:val="26"/>
+          <w:szCs w:val="26"/>
+        </w:rPr>
+        <w:t>4</w:t>
+      </w:r>
+      <w:r>
+        <w:rPr>
+          <w:b/>
+          <w:bCs/>
+          <w:sz w:val="26"/>
+          <w:szCs w:val="26"/>
+        </w:rPr>
+        <w:t xml:space="preserve"> </w:t>
+      </w:r>
+      <w:r>
+        <w:rPr>
+          <w:b/>
+          <w:bCs/>
+          <w:sz w:val="26"/>
+          <w:szCs w:val="26"/>
+        </w:rPr>
+        <w:t>Home</w:t>
+      </w:r>
+      <w:bookmarkEnd w:id="12"/>
+    </w:p>
+    <w:p>
+      <w:r>
+        <w:t>La pagina principale, contiene tre sezioni che rappresentano rispettivamente:</w:t>
+      </w:r>
+    </w:p>
+    <w:p>
+      <w:r>
         <w:lastRenderedPageBreak/>
-        <w:t>Home:</w:t>
-      </w:r>
-    </w:p>
-    <w:p>
-      <w:r>
-        <w:t>La pagina principale, contiene tre sezioni che rappresentano rispettivamente:</w:t>
-      </w:r>
-    </w:p>
-    <w:p>
-      <w:r>
         <w:t>prodotti appena aggiunti, prodotti in offerta, prodotti che saranno disponibili a breve.</w:t>
       </w:r>
     </w:p>
@@ -1278,20 +3737,55 @@
           <w:bCs/>
         </w:rPr>
       </w:pPr>
-      <w:r>
-        <w:rPr>
-          <w:b/>
-          <w:bCs/>
+    </w:p>
+    <w:p>
+      <w:pPr>
+        <w:pStyle w:val="Heading3"/>
+        <w:rPr>
+          <w:b/>
+          <w:bCs/>
+          <w:sz w:val="26"/>
+          <w:szCs w:val="26"/>
+        </w:rPr>
+      </w:pPr>
+      <w:bookmarkStart w:id="13" w:name="_Toc176735301"/>
+      <w:r>
+        <w:rPr>
+          <w:b/>
+          <w:bCs/>
+          <w:sz w:val="26"/>
+          <w:szCs w:val="26"/>
+        </w:rPr>
+        <w:t>3.1.</w:t>
+      </w:r>
+      <w:r>
+        <w:rPr>
+          <w:b/>
+          <w:bCs/>
+          <w:sz w:val="26"/>
+          <w:szCs w:val="26"/>
+        </w:rPr>
+        <w:t>5</w:t>
+      </w:r>
+      <w:r>
+        <w:rPr>
+          <w:b/>
+          <w:bCs/>
+          <w:sz w:val="26"/>
+          <w:szCs w:val="26"/>
+        </w:rPr>
+        <w:t xml:space="preserve"> </w:t>
+      </w:r>
+      <w:r>
+        <w:rPr>
+          <w:b/>
+          <w:bCs/>
+          <w:sz w:val="26"/>
+          <w:szCs w:val="26"/>
         </w:rPr>
         <w:t>Risultati di ricerca</w:t>
       </w:r>
-      <w:r>
-        <w:rPr>
-          <w:b/>
-          <w:bCs/>
-        </w:rPr>
-        <w:t>:</w:t>
-      </w:r>
+      <w:bookmarkEnd w:id="13"/>
     </w:p>
     <w:p>
       <w:r>
@@ -1323,18 +3817,61 @@
     <w:p/>
     <w:p>
       <w:pPr>
-        <w:rPr>
-          <w:b/>
-          <w:bCs/>
-        </w:rPr>
-      </w:pPr>
-      <w:r>
-        <w:rPr>
-          <w:b/>
-          <w:bCs/>
-        </w:rPr>
-        <w:t>Libri, Musica, Fumetti, Videogiochi:</w:t>
-      </w:r>
+        <w:pStyle w:val="Heading3"/>
+        <w:rPr>
+          <w:b/>
+          <w:bCs/>
+          <w:sz w:val="26"/>
+          <w:szCs w:val="26"/>
+        </w:rPr>
+      </w:pPr>
+      <w:bookmarkStart w:id="14" w:name="_Toc176735302"/>
+      <w:r>
+        <w:rPr>
+          <w:b/>
+          <w:bCs/>
+          <w:sz w:val="26"/>
+          <w:szCs w:val="26"/>
+        </w:rPr>
+        <w:t>3.1.</w:t>
+      </w:r>
+      <w:r>
+        <w:rPr>
+          <w:b/>
+          <w:bCs/>
+          <w:sz w:val="26"/>
+          <w:szCs w:val="26"/>
+        </w:rPr>
+        <w:t>6</w:t>
+      </w:r>
+      <w:r>
+        <w:rPr>
+          <w:b/>
+          <w:bCs/>
+          <w:sz w:val="26"/>
+          <w:szCs w:val="26"/>
+        </w:rPr>
+        <w:t xml:space="preserve"> </w:t>
+      </w:r>
+      <w:r>
+        <w:rPr>
+          <w:b/>
+          <w:bCs/>
+          <w:sz w:val="26"/>
+          <w:szCs w:val="26"/>
+        </w:rPr>
+        <w:t>Libri, Musica, Fumetti, Videogioch</w:t>
+      </w:r>
+      <w:r>
+        <w:rPr>
+          <w:b/>
+          <w:bCs/>
+          <w:sz w:val="26"/>
+          <w:szCs w:val="26"/>
+        </w:rPr>
+        <w:t>i</w:t>
+      </w:r>
+      <w:bookmarkEnd w:id="14"/>
     </w:p>
     <w:p>
       <w:r>
@@ -1346,13 +3883,53 @@
     </w:p>
     <w:p/>
     <w:p>
-      <w:r>
-        <w:rPr>
-          <w:b/>
-          <w:bCs/>
+      <w:pPr>
+        <w:pStyle w:val="Heading3"/>
+        <w:rPr>
+          <w:b/>
+          <w:bCs/>
+          <w:sz w:val="28"/>
+          <w:szCs w:val="28"/>
+        </w:rPr>
+      </w:pPr>
+      <w:bookmarkStart w:id="15" w:name="_Toc176735303"/>
+      <w:r>
+        <w:rPr>
+          <w:b/>
+          <w:bCs/>
+          <w:sz w:val="26"/>
+          <w:szCs w:val="26"/>
+        </w:rPr>
+        <w:t>3.1.</w:t>
+      </w:r>
+      <w:r>
+        <w:rPr>
+          <w:b/>
+          <w:bCs/>
+          <w:sz w:val="26"/>
+          <w:szCs w:val="26"/>
+        </w:rPr>
+        <w:t>7</w:t>
+      </w:r>
+      <w:r>
+        <w:rPr>
+          <w:b/>
+          <w:bCs/>
+          <w:sz w:val="26"/>
+          <w:szCs w:val="26"/>
+        </w:rPr>
+        <w:t xml:space="preserve"> </w:t>
+      </w:r>
+      <w:r>
+        <w:rPr>
+          <w:b/>
+          <w:bCs/>
+          <w:sz w:val="26"/>
+          <w:szCs w:val="26"/>
         </w:rPr>
         <w:t>Login</w:t>
       </w:r>
+      <w:bookmarkEnd w:id="15"/>
     </w:p>
     <w:p>
       <w:r>
@@ -1378,19 +3955,53 @@
     <w:p/>
     <w:p>
       <w:pPr>
-        <w:rPr>
-          <w:b/>
-          <w:bCs/>
-        </w:rPr>
-      </w:pPr>
-      <w:proofErr w:type="spellStart"/>
-      <w:r>
-        <w:rPr>
-          <w:b/>
-          <w:bCs/>
+        <w:pStyle w:val="Heading3"/>
+        <w:rPr>
+          <w:b/>
+          <w:bCs/>
+          <w:sz w:val="28"/>
+          <w:szCs w:val="28"/>
+        </w:rPr>
+      </w:pPr>
+      <w:bookmarkStart w:id="16" w:name="_Toc176735304"/>
+      <w:r>
+        <w:rPr>
+          <w:b/>
+          <w:bCs/>
+          <w:sz w:val="26"/>
+          <w:szCs w:val="26"/>
+        </w:rPr>
+        <w:t>3.1.</w:t>
+      </w:r>
+      <w:r>
+        <w:rPr>
+          <w:b/>
+          <w:bCs/>
+          <w:sz w:val="26"/>
+          <w:szCs w:val="26"/>
+        </w:rPr>
+        <w:t>8</w:t>
+      </w:r>
+      <w:r>
+        <w:rPr>
+          <w:b/>
+          <w:bCs/>
+          <w:sz w:val="26"/>
+          <w:szCs w:val="26"/>
+        </w:rPr>
+        <w:t xml:space="preserve"> </w:t>
+      </w:r>
+      <w:proofErr w:type="spellStart"/>
+      <w:r>
+        <w:rPr>
+          <w:b/>
+          <w:bCs/>
+          <w:sz w:val="26"/>
+          <w:szCs w:val="26"/>
         </w:rPr>
         <w:t>SignUp</w:t>
       </w:r>
+      <w:bookmarkEnd w:id="16"/>
       <w:proofErr w:type="spellEnd"/>
     </w:p>
     <w:p>
@@ -1409,18 +4020,52 @@
     <w:p/>
     <w:p>
       <w:pPr>
-        <w:rPr>
-          <w:b/>
-          <w:bCs/>
-        </w:rPr>
-      </w:pPr>
-      <w:r>
-        <w:rPr>
-          <w:b/>
-          <w:bCs/>
-        </w:rPr>
-        <w:t>Lista di prenotazioni:</w:t>
-      </w:r>
+        <w:pStyle w:val="Heading3"/>
+        <w:rPr>
+          <w:b/>
+          <w:bCs/>
+          <w:sz w:val="28"/>
+          <w:szCs w:val="28"/>
+        </w:rPr>
+      </w:pPr>
+      <w:bookmarkStart w:id="17" w:name="_Toc176735305"/>
+      <w:r>
+        <w:rPr>
+          <w:b/>
+          <w:bCs/>
+          <w:sz w:val="26"/>
+          <w:szCs w:val="26"/>
+        </w:rPr>
+        <w:t>3.1.</w:t>
+      </w:r>
+      <w:r>
+        <w:rPr>
+          <w:b/>
+          <w:bCs/>
+          <w:sz w:val="26"/>
+          <w:szCs w:val="26"/>
+        </w:rPr>
+        <w:t>9</w:t>
+      </w:r>
+      <w:r>
+        <w:rPr>
+          <w:b/>
+          <w:bCs/>
+          <w:sz w:val="26"/>
+          <w:szCs w:val="26"/>
+        </w:rPr>
+        <w:t xml:space="preserve"> </w:t>
+      </w:r>
+      <w:r>
+        <w:rPr>
+          <w:b/>
+          <w:bCs/>
+          <w:sz w:val="26"/>
+          <w:szCs w:val="26"/>
+        </w:rPr>
+        <w:t>Lista di prenotazioni</w:t>
+      </w:r>
+      <w:bookmarkEnd w:id="17"/>
     </w:p>
     <w:p>
       <w:r>
@@ -1430,18 +4075,52 @@
     <w:p/>
     <w:p>
       <w:pPr>
-        <w:rPr>
-          <w:b/>
-          <w:bCs/>
-        </w:rPr>
-      </w:pPr>
-      <w:r>
-        <w:rPr>
-          <w:b/>
-          <w:bCs/>
-        </w:rPr>
-        <w:t>Nuova prenotazione:</w:t>
-      </w:r>
+        <w:pStyle w:val="Heading3"/>
+        <w:rPr>
+          <w:b/>
+          <w:bCs/>
+          <w:sz w:val="28"/>
+          <w:szCs w:val="28"/>
+        </w:rPr>
+      </w:pPr>
+      <w:bookmarkStart w:id="18" w:name="_Toc176735306"/>
+      <w:r>
+        <w:rPr>
+          <w:b/>
+          <w:bCs/>
+          <w:sz w:val="26"/>
+          <w:szCs w:val="26"/>
+        </w:rPr>
+        <w:t>3.1.</w:t>
+      </w:r>
+      <w:r>
+        <w:rPr>
+          <w:b/>
+          <w:bCs/>
+          <w:sz w:val="26"/>
+          <w:szCs w:val="26"/>
+        </w:rPr>
+        <w:t>10</w:t>
+      </w:r>
+      <w:r>
+        <w:rPr>
+          <w:b/>
+          <w:bCs/>
+          <w:sz w:val="26"/>
+          <w:szCs w:val="26"/>
+        </w:rPr>
+        <w:t xml:space="preserve"> </w:t>
+      </w:r>
+      <w:r>
+        <w:rPr>
+          <w:b/>
+          <w:bCs/>
+          <w:sz w:val="26"/>
+          <w:szCs w:val="26"/>
+        </w:rPr>
+        <w:t>Nuova prenotazione</w:t>
+      </w:r>
+      <w:bookmarkEnd w:id="18"/>
     </w:p>
     <w:p>
       <w:r>
@@ -1461,56 +4140,87 @@
       </w:r>
       <w:proofErr w:type="spellEnd"/>
       <w:r>
-        <w:t xml:space="preserve"> chiede giorno, fascia oraria come campi obbligatori e lascia un </w:t>
-      </w:r>
-      <w:r>
+        <w:t xml:space="preserve"> chiede giorno, fascia oraria come campi obbligatori e lascia un box di testo libero facoltativo che permette all’utente di notificare il negozio di particolari esigenze relative alla prenotazione.</w:t>
+      </w:r>
+      <w:r>
+        <w:t xml:space="preserve"> </w:t>
+      </w:r>
+      <w:r>
+        <w:t>Anche l</w:t>
+      </w:r>
+      <w:r>
+        <w:t xml:space="preserve">’opzione di </w:t>
+      </w:r>
+      <w:r>
+        <w:t>‘</w:t>
+      </w:r>
+      <w:r>
+        <w:t>modifica</w:t>
+      </w:r>
+      <w:r>
+        <w:t>’</w:t>
+      </w:r>
+      <w:r>
+        <w:t xml:space="preserve"> di prenotazioni rimanda a questa pagina.</w:t>
+      </w:r>
+    </w:p>
+    <w:p>
+      <w:pPr>
+        <w:rPr>
+          <w:b/>
+          <w:bCs/>
+        </w:rPr>
+      </w:pPr>
+    </w:p>
+    <w:p>
+      <w:pPr>
+        <w:pStyle w:val="Heading3"/>
+        <w:rPr>
+          <w:b/>
+          <w:bCs/>
+          <w:sz w:val="28"/>
+          <w:szCs w:val="28"/>
+        </w:rPr>
+      </w:pPr>
+      <w:bookmarkStart w:id="19" w:name="_Toc176735307"/>
+      <w:r>
+        <w:rPr>
+          <w:b/>
+          <w:bCs/>
+          <w:sz w:val="26"/>
+          <w:szCs w:val="26"/>
+        </w:rPr>
         <w:lastRenderedPageBreak/>
-        <w:t>box di testo libero facoltativo che permette all’utente di notificare il negozio di particolari esigenze relative alla prenotazione.</w:t>
-      </w:r>
-      <w:r>
+        <w:t>3.1.</w:t>
+      </w:r>
+      <w:r>
+        <w:rPr>
+          <w:b/>
+          <w:bCs/>
+          <w:sz w:val="26"/>
+          <w:szCs w:val="26"/>
+        </w:rPr>
+        <w:t>11</w:t>
+      </w:r>
+      <w:r>
+        <w:rPr>
+          <w:b/>
+          <w:bCs/>
+          <w:sz w:val="26"/>
+          <w:szCs w:val="26"/>
+        </w:rPr>
         <w:t xml:space="preserve"> </w:t>
       </w:r>
       <w:r>
-        <w:t>Anche l</w:t>
-      </w:r>
-      <w:r>
-        <w:t xml:space="preserve">’opzione di </w:t>
-      </w:r>
-      <w:r>
-        <w:t>‘</w:t>
-      </w:r>
-      <w:r>
-        <w:t>modifica</w:t>
-      </w:r>
-      <w:r>
-        <w:t>’</w:t>
-      </w:r>
-      <w:r>
-        <w:t xml:space="preserve"> di prenotazioni rimanda a questa pagina.</w:t>
-      </w:r>
-    </w:p>
-    <w:p>
-      <w:pPr>
-        <w:rPr>
-          <w:b/>
-          <w:bCs/>
-        </w:rPr>
-      </w:pPr>
-    </w:p>
-    <w:p>
-      <w:pPr>
-        <w:rPr>
-          <w:b/>
-          <w:bCs/>
-        </w:rPr>
-      </w:pPr>
-      <w:r>
-        <w:rPr>
-          <w:b/>
-          <w:bCs/>
-        </w:rPr>
-        <w:t>Pagina del prodotto:</w:t>
-      </w:r>
+        <w:rPr>
+          <w:b/>
+          <w:bCs/>
+          <w:sz w:val="26"/>
+          <w:szCs w:val="26"/>
+        </w:rPr>
+        <w:t>Pagina del prodotto</w:t>
+      </w:r>
+      <w:bookmarkEnd w:id="19"/>
     </w:p>
     <w:p>
       <w:r>
@@ -1533,27 +4243,54 @@
     <w:p/>
     <w:p>
       <w:pPr>
-        <w:rPr>
-          <w:b/>
-          <w:bCs/>
-        </w:rPr>
-      </w:pPr>
-      <w:proofErr w:type="spellStart"/>
-      <w:r>
-        <w:rPr>
-          <w:b/>
-          <w:bCs/>
+        <w:pStyle w:val="Heading3"/>
+        <w:rPr>
+          <w:b/>
+          <w:bCs/>
+          <w:sz w:val="28"/>
+          <w:szCs w:val="28"/>
+        </w:rPr>
+      </w:pPr>
+      <w:bookmarkStart w:id="20" w:name="_Toc176735308"/>
+      <w:r>
+        <w:rPr>
+          <w:b/>
+          <w:bCs/>
+          <w:sz w:val="26"/>
+          <w:szCs w:val="26"/>
+        </w:rPr>
+        <w:t>3.1.</w:t>
+      </w:r>
+      <w:r>
+        <w:rPr>
+          <w:b/>
+          <w:bCs/>
+          <w:sz w:val="26"/>
+          <w:szCs w:val="26"/>
+        </w:rPr>
+        <w:t>1</w:t>
+      </w:r>
+      <w:r>
+        <w:rPr>
+          <w:b/>
+          <w:bCs/>
+          <w:sz w:val="26"/>
+          <w:szCs w:val="26"/>
+        </w:rPr>
+        <w:t xml:space="preserve">2 </w:t>
+      </w:r>
+      <w:proofErr w:type="spellStart"/>
+      <w:r>
+        <w:rPr>
+          <w:b/>
+          <w:bCs/>
+          <w:sz w:val="26"/>
+          <w:szCs w:val="26"/>
         </w:rPr>
         <w:t>Footer</w:t>
       </w:r>
-      <w:proofErr w:type="spellEnd"/>
-      <w:r>
-        <w:rPr>
-          <w:b/>
-          <w:bCs/>
-        </w:rPr>
-        <w:t>:</w:t>
-      </w:r>
+      <w:bookmarkEnd w:id="20"/>
+      <w:proofErr w:type="spellEnd"/>
     </w:p>
     <w:p>
       <w:r>
@@ -1629,39 +4366,94 @@
     </w:p>
     <w:p>
       <w:pPr>
-        <w:rPr>
-          <w:b/>
-          <w:bCs/>
-        </w:rPr>
-      </w:pPr>
-      <w:r>
-        <w:rPr>
-          <w:b/>
-          <w:bCs/>
-        </w:rPr>
-        <w:t>Pagine d’errore:</w:t>
-      </w:r>
+        <w:pStyle w:val="Heading3"/>
+        <w:rPr>
+          <w:b/>
+          <w:bCs/>
+          <w:sz w:val="28"/>
+          <w:szCs w:val="28"/>
+        </w:rPr>
+      </w:pPr>
+      <w:bookmarkStart w:id="21" w:name="_Toc176735309"/>
+      <w:r>
+        <w:rPr>
+          <w:b/>
+          <w:bCs/>
+          <w:sz w:val="26"/>
+          <w:szCs w:val="26"/>
+        </w:rPr>
+        <w:t>3.1.</w:t>
+      </w:r>
+      <w:r>
+        <w:rPr>
+          <w:b/>
+          <w:bCs/>
+          <w:sz w:val="26"/>
+          <w:szCs w:val="26"/>
+        </w:rPr>
+        <w:t>13</w:t>
+      </w:r>
+      <w:r>
+        <w:rPr>
+          <w:b/>
+          <w:bCs/>
+          <w:sz w:val="26"/>
+          <w:szCs w:val="26"/>
+        </w:rPr>
+        <w:t xml:space="preserve"> </w:t>
+      </w:r>
+      <w:r>
+        <w:rPr>
+          <w:b/>
+          <w:bCs/>
+          <w:sz w:val="26"/>
+          <w:szCs w:val="26"/>
+        </w:rPr>
+        <w:t>Pagine d’errore</w:t>
+      </w:r>
+      <w:bookmarkEnd w:id="21"/>
     </w:p>
     <w:p>
       <w:r>
         <w:t>Il sito offre delle pagine di errore che vengono mostrate in caso di error404 o error500. Queste pagine sono importanti per rendere il sito più accessibile perché da queste è possibile navigare ad altre parti del sito, e fornire del feedback all’utente su quello che sta succedendo, cosa che non sarebbe vera se lasciassimo la pagina default del browser.</w:t>
       </w:r>
     </w:p>
+    <w:p>
+      <w:r>
+        <w:br w:type="page"/>
+      </w:r>
+    </w:p>
     <w:p/>
     <w:p>
       <w:pPr>
-        <w:rPr>
-          <w:b/>
-          <w:bCs/>
-        </w:rPr>
-      </w:pPr>
-      <w:r>
-        <w:rPr>
-          <w:b/>
-          <w:bCs/>
-        </w:rPr>
-        <w:t>Progettazione del sito:</w:t>
-      </w:r>
+        <w:pStyle w:val="Heading1"/>
+        <w:rPr>
+          <w:b/>
+          <w:bCs/>
+          <w:sz w:val="34"/>
+          <w:szCs w:val="34"/>
+        </w:rPr>
+      </w:pPr>
+      <w:bookmarkStart w:id="22" w:name="_Toc176735310"/>
+      <w:r>
+        <w:rPr>
+          <w:b/>
+          <w:bCs/>
+          <w:sz w:val="34"/>
+          <w:szCs w:val="34"/>
+        </w:rPr>
+        <w:t xml:space="preserve">4 </w:t>
+      </w:r>
+      <w:r>
+        <w:rPr>
+          <w:b/>
+          <w:bCs/>
+          <w:sz w:val="34"/>
+          <w:szCs w:val="34"/>
+        </w:rPr>
+        <w:t>Progettazione del sito</w:t>
+      </w:r>
+      <w:bookmarkEnd w:id="22"/>
     </w:p>
     <w:p>
       <w:r>
@@ -1670,18 +4462,34 @@
     </w:p>
     <w:p>
       <w:pPr>
-        <w:rPr>
-          <w:b/>
-          <w:bCs/>
-        </w:rPr>
-      </w:pPr>
-      <w:r>
-        <w:rPr>
-          <w:b/>
-          <w:bCs/>
-        </w:rPr>
-        <w:t>Contenuto, presentazione, comportamento:</w:t>
-      </w:r>
+        <w:pStyle w:val="Heading2"/>
+        <w:rPr>
+          <w:b/>
+          <w:bCs/>
+          <w:sz w:val="28"/>
+          <w:szCs w:val="28"/>
+        </w:rPr>
+      </w:pPr>
+      <w:bookmarkStart w:id="23" w:name="_Toc176735311"/>
+      <w:r>
+        <w:rPr>
+          <w:b/>
+          <w:bCs/>
+          <w:sz w:val="28"/>
+          <w:szCs w:val="28"/>
+        </w:rPr>
+        <w:t xml:space="preserve">4.1 </w:t>
+      </w:r>
+      <w:r>
+        <w:rPr>
+          <w:b/>
+          <w:bCs/>
+          <w:sz w:val="28"/>
+          <w:szCs w:val="28"/>
+        </w:rPr>
+        <w:t>Contenuto, presentazione, comportamento</w:t>
+      </w:r>
+      <w:bookmarkEnd w:id="23"/>
     </w:p>
     <w:p>
       <w:r>
@@ -1785,16 +4593,41 @@
         <w:rPr>
           <w:b/>
           <w:bCs/>
-        </w:rPr>
-      </w:pPr>
-      <w:r>
-        <w:rPr>
-          <w:b/>
-          <w:bCs/>
-        </w:rPr>
-        <w:lastRenderedPageBreak/>
-        <w:t>Accessibilità:</w:t>
-      </w:r>
+          <w:sz w:val="28"/>
+          <w:szCs w:val="28"/>
+        </w:rPr>
+      </w:pPr>
+    </w:p>
+    <w:p>
+      <w:pPr>
+        <w:pStyle w:val="Heading2"/>
+        <w:rPr>
+          <w:b/>
+          <w:bCs/>
+          <w:sz w:val="28"/>
+          <w:szCs w:val="28"/>
+        </w:rPr>
+      </w:pPr>
+      <w:bookmarkStart w:id="24" w:name="_Toc176735312"/>
+      <w:r>
+        <w:rPr>
+          <w:b/>
+          <w:bCs/>
+          <w:sz w:val="28"/>
+          <w:szCs w:val="28"/>
+        </w:rPr>
+        <w:t xml:space="preserve">4.2 </w:t>
+      </w:r>
+      <w:r>
+        <w:rPr>
+          <w:b/>
+          <w:bCs/>
+          <w:sz w:val="28"/>
+          <w:szCs w:val="28"/>
+        </w:rPr>
+        <w:t>Accessibilità</w:t>
+      </w:r>
+      <w:bookmarkEnd w:id="24"/>
     </w:p>
     <w:p>
       <w:r>
@@ -2086,10 +4919,7 @@
     </w:p>
     <w:p>
       <w:r>
-        <w:t>Questo schema</w:t>
-      </w:r>
-      <w:r>
-        <w:t xml:space="preserve"> non presenta particolari problemi di usabilità in quanto le tre categorie sono chiare e molto diverse tra loro e l’esistenza di un articolo in due o tutte di esse non confonde l’utente.</w:t>
+        <w:t>Questo schema non presenta particolari problemi di usabilità in quanto le tre categorie sono chiare e molto diverse tra loro e l’esistenza di un articolo in due o tutte di esse non confonde l’utente.</w:t>
       </w:r>
     </w:p>
     <w:p/>
@@ -2098,43 +4928,74 @@
         <w:t>Le altre pagine che mostrano i prodotti invece utilizzano uno schema organizzativo esatto di tipo alfabetico.</w:t>
       </w:r>
     </w:p>
+    <w:p>
+      <w:r>
+        <w:br w:type="page"/>
+      </w:r>
+    </w:p>
     <w:p/>
     <w:p>
       <w:pPr>
-        <w:rPr>
-          <w:b/>
-          <w:bCs/>
-        </w:rPr>
-      </w:pPr>
-      <w:r>
-        <w:rPr>
-          <w:b/>
-          <w:bCs/>
+        <w:pStyle w:val="Heading1"/>
+        <w:rPr>
+          <w:b/>
+          <w:bCs/>
+          <w:sz w:val="34"/>
+          <w:szCs w:val="34"/>
+        </w:rPr>
+      </w:pPr>
+      <w:bookmarkStart w:id="25" w:name="_Toc176735313"/>
+      <w:r>
+        <w:rPr>
+          <w:b/>
+          <w:bCs/>
+          <w:sz w:val="34"/>
+          <w:szCs w:val="34"/>
+        </w:rPr>
+        <w:t xml:space="preserve">5 </w:t>
+      </w:r>
+      <w:r>
+        <w:rPr>
+          <w:b/>
+          <w:bCs/>
+          <w:sz w:val="34"/>
+          <w:szCs w:val="34"/>
         </w:rPr>
         <w:t>Implementazione</w:t>
       </w:r>
-      <w:r>
-        <w:rPr>
-          <w:b/>
-          <w:bCs/>
-        </w:rPr>
-        <w:t>:</w:t>
-      </w:r>
-    </w:p>
-    <w:p>
-      <w:pPr>
-        <w:rPr>
-          <w:b/>
-          <w:bCs/>
-        </w:rPr>
-      </w:pPr>
-      <w:r>
-        <w:rPr>
-          <w:b/>
-          <w:bCs/>
+      <w:bookmarkEnd w:id="25"/>
+    </w:p>
+    <w:p/>
+    <w:p>
+      <w:pPr>
+        <w:pStyle w:val="Heading2"/>
+        <w:rPr>
+          <w:b/>
+          <w:bCs/>
+          <w:sz w:val="28"/>
+          <w:szCs w:val="28"/>
+        </w:rPr>
+      </w:pPr>
+      <w:bookmarkStart w:id="26" w:name="_Toc176735314"/>
+      <w:r>
+        <w:rPr>
+          <w:b/>
+          <w:bCs/>
+          <w:sz w:val="28"/>
+          <w:szCs w:val="28"/>
+        </w:rPr>
+        <w:t xml:space="preserve">5.1 </w:t>
+      </w:r>
+      <w:r>
+        <w:rPr>
+          <w:b/>
+          <w:bCs/>
+          <w:sz w:val="28"/>
+          <w:szCs w:val="28"/>
         </w:rPr>
         <w:t>HTML</w:t>
       </w:r>
+      <w:bookmarkEnd w:id="26"/>
     </w:p>
     <w:p>
       <w:r>
@@ -2225,7 +5086,6 @@
         </w:numPr>
       </w:pPr>
       <w:r>
-        <w:lastRenderedPageBreak/>
         <w:t>Non siano stati usati tag deprecati e quelli presenti sono stati tutti chiusi correttamente.</w:t>
       </w:r>
     </w:p>
@@ -2308,18 +5168,34 @@
     </w:p>
     <w:p>
       <w:pPr>
-        <w:rPr>
-          <w:b/>
-          <w:bCs/>
-        </w:rPr>
-      </w:pPr>
-      <w:r>
-        <w:rPr>
-          <w:b/>
-          <w:bCs/>
+        <w:pStyle w:val="Heading2"/>
+        <w:rPr>
+          <w:b/>
+          <w:bCs/>
+          <w:sz w:val="28"/>
+          <w:szCs w:val="28"/>
+        </w:rPr>
+      </w:pPr>
+      <w:bookmarkStart w:id="27" w:name="_Toc176735315"/>
+      <w:r>
+        <w:rPr>
+          <w:b/>
+          <w:bCs/>
+          <w:sz w:val="28"/>
+          <w:szCs w:val="28"/>
+        </w:rPr>
+        <w:t xml:space="preserve">5.2 </w:t>
+      </w:r>
+      <w:r>
+        <w:rPr>
+          <w:b/>
+          <w:bCs/>
+          <w:sz w:val="28"/>
+          <w:szCs w:val="28"/>
         </w:rPr>
         <w:t>PHP</w:t>
       </w:r>
+      <w:bookmarkEnd w:id="27"/>
     </w:p>
     <w:p>
       <w:r>
@@ -2376,7 +5252,15 @@
       </w:r>
       <w:proofErr w:type="spellEnd"/>
       <w:r>
-        <w:t xml:space="preserve"> per gestire tuto ciò che riguarda il lato server:</w:t>
+        <w:t xml:space="preserve"> per gestire </w:t>
+      </w:r>
+      <w:proofErr w:type="spellStart"/>
+      <w:r>
+        <w:t>tuto</w:t>
+      </w:r>
+      <w:proofErr w:type="spellEnd"/>
+      <w:r>
+        <w:t xml:space="preserve"> ciò che riguarda il lato server:</w:t>
       </w:r>
     </w:p>
     <w:p>
@@ -2484,18 +5368,34 @@
     </w:p>
     <w:p>
       <w:pPr>
-        <w:rPr>
-          <w:b/>
-          <w:bCs/>
-        </w:rPr>
-      </w:pPr>
-      <w:r>
-        <w:rPr>
-          <w:b/>
-          <w:bCs/>
+        <w:pStyle w:val="Heading2"/>
+        <w:rPr>
+          <w:b/>
+          <w:bCs/>
+          <w:sz w:val="28"/>
+          <w:szCs w:val="28"/>
+        </w:rPr>
+      </w:pPr>
+      <w:bookmarkStart w:id="28" w:name="_Toc176735316"/>
+      <w:r>
+        <w:rPr>
+          <w:b/>
+          <w:bCs/>
+          <w:sz w:val="28"/>
+          <w:szCs w:val="28"/>
+        </w:rPr>
+        <w:t xml:space="preserve">5.3 </w:t>
+      </w:r>
+      <w:r>
+        <w:rPr>
+          <w:b/>
+          <w:bCs/>
+          <w:sz w:val="28"/>
+          <w:szCs w:val="28"/>
         </w:rPr>
         <w:t>CSS</w:t>
       </w:r>
+      <w:bookmarkEnd w:id="28"/>
     </w:p>
     <w:p>
       <w:r>
@@ -2511,6 +5411,7 @@
         </w:numPr>
       </w:pPr>
       <w:r>
+        <w:lastRenderedPageBreak/>
         <w:t xml:space="preserve">Per desktop: ci aspettiamo che questo sia l’utilizzo </w:t>
       </w:r>
       <w:proofErr w:type="spellStart"/>
@@ -2571,17 +5472,42 @@
     </w:p>
     <w:p>
       <w:pPr>
-        <w:rPr>
-          <w:b/>
-          <w:bCs/>
-        </w:rPr>
-      </w:pPr>
-      <w:r>
-        <w:rPr>
-          <w:b/>
-          <w:bCs/>
+        <w:pStyle w:val="Heading2"/>
+        <w:rPr>
+          <w:b/>
+          <w:bCs/>
+          <w:sz w:val="28"/>
+          <w:szCs w:val="28"/>
+        </w:rPr>
+      </w:pPr>
+      <w:bookmarkStart w:id="29" w:name="_Toc176735317"/>
+      <w:r>
+        <w:rPr>
+          <w:b/>
+          <w:bCs/>
+          <w:sz w:val="28"/>
+          <w:szCs w:val="28"/>
+        </w:rPr>
+        <w:t xml:space="preserve">5.4 </w:t>
+      </w:r>
+      <w:r>
+        <w:rPr>
+          <w:b/>
+          <w:bCs/>
+          <w:sz w:val="28"/>
+          <w:szCs w:val="28"/>
         </w:rPr>
         <w:t>SQL</w:t>
+      </w:r>
+      <w:bookmarkEnd w:id="29"/>
+      <w:r>
+        <w:rPr>
+          <w:b/>
+          <w:bCs/>
+          <w:sz w:val="28"/>
+          <w:szCs w:val="28"/>
+        </w:rPr>
+        <w:t xml:space="preserve"> </w:t>
       </w:r>
     </w:p>
     <w:p>
@@ -2636,7 +5562,6 @@
         </w:numPr>
       </w:pPr>
       <w:r>
-        <w:lastRenderedPageBreak/>
         <w:t>Password</w:t>
       </w:r>
     </w:p>
@@ -2852,16 +5777,7 @@
         </w:numPr>
       </w:pPr>
       <w:r>
-        <w:t>Music</w:t>
-      </w:r>
-      <w:r>
-        <w:t xml:space="preserve">: rappresenta un prodotto di tipo </w:t>
-      </w:r>
-      <w:r>
-        <w:t>musica</w:t>
-      </w:r>
-      <w:r>
-        <w:t>:</w:t>
+        <w:t>Music: rappresenta un prodotto di tipo musica:</w:t>
       </w:r>
     </w:p>
     <w:p>
@@ -2942,16 +5858,7 @@
         </w:numPr>
       </w:pPr>
       <w:r>
-        <w:t>Comics</w:t>
-      </w:r>
-      <w:r>
-        <w:t xml:space="preserve">: rappresenta un prodotto di tipo </w:t>
-      </w:r>
-      <w:r>
-        <w:t>fumetti</w:t>
-      </w:r>
-      <w:r>
-        <w:t>:</w:t>
+        <w:t>Comics: rappresenta un prodotto di tipo fumetti:</w:t>
       </w:r>
     </w:p>
     <w:p>
@@ -2966,6 +5873,7 @@
         <w:rPr>
           <w:u w:val="single"/>
         </w:rPr>
+        <w:lastRenderedPageBreak/>
         <w:t>Id</w:t>
       </w:r>
     </w:p>
@@ -3020,16 +5928,7 @@
         </w:numPr>
       </w:pPr>
       <w:r>
-        <w:t>Videogames</w:t>
-      </w:r>
-      <w:r>
-        <w:t xml:space="preserve">: rappresenta un prodotto di tipo </w:t>
-      </w:r>
-      <w:r>
-        <w:t>videogiochi</w:t>
-      </w:r>
-      <w:r>
-        <w:t>:</w:t>
+        <w:t>Videogames: rappresenta un prodotto di tipo videogiochi:</w:t>
       </w:r>
     </w:p>
     <w:p>
@@ -3044,13 +5943,7 @@
         <w:rPr>
           <w:u w:val="single"/>
         </w:rPr>
-        <w:t>I</w:t>
-      </w:r>
-      <w:r>
-        <w:rPr>
-          <w:u w:val="single"/>
-        </w:rPr>
-        <w:t>d</w:t>
+        <w:t>Id</w:t>
       </w:r>
     </w:p>
     <w:p>
@@ -3195,25 +6088,40 @@
         <w:rPr>
           <w:highlight w:val="red"/>
         </w:rPr>
-        <w:lastRenderedPageBreak/>
         <w:t>&lt;SCHEMA ER DB&gt;</w:t>
       </w:r>
     </w:p>
     <w:p/>
     <w:p>
       <w:pPr>
-        <w:rPr>
-          <w:b/>
-          <w:bCs/>
-        </w:rPr>
-      </w:pPr>
-      <w:r>
-        <w:rPr>
-          <w:b/>
-          <w:bCs/>
+        <w:pStyle w:val="Heading2"/>
+        <w:rPr>
+          <w:b/>
+          <w:bCs/>
+          <w:sz w:val="28"/>
+          <w:szCs w:val="28"/>
+        </w:rPr>
+      </w:pPr>
+      <w:bookmarkStart w:id="30" w:name="_Toc176735318"/>
+      <w:r>
+        <w:rPr>
+          <w:b/>
+          <w:bCs/>
+          <w:sz w:val="28"/>
+          <w:szCs w:val="28"/>
+        </w:rPr>
+        <w:t xml:space="preserve">5.5 </w:t>
+      </w:r>
+      <w:r>
+        <w:rPr>
+          <w:b/>
+          <w:bCs/>
+          <w:sz w:val="28"/>
+          <w:szCs w:val="28"/>
         </w:rPr>
         <w:t>JAVASCRIPT</w:t>
       </w:r>
+      <w:bookmarkEnd w:id="30"/>
     </w:p>
     <w:p>
       <w:r>
@@ -3330,21 +6238,43 @@
         <w:t>.</w:t>
       </w:r>
     </w:p>
+    <w:p>
+      <w:r>
+        <w:br w:type="page"/>
+      </w:r>
+    </w:p>
     <w:p/>
-    <w:p>
-      <w:pPr>
-        <w:rPr>
-          <w:b/>
-          <w:bCs/>
-        </w:rPr>
-      </w:pPr>
-      <w:r>
-        <w:rPr>
-          <w:b/>
-          <w:bCs/>
-        </w:rPr>
-        <w:t>VALIDAZIONE:</w:t>
-      </w:r>
+    <w:p/>
+    <w:p>
+      <w:pPr>
+        <w:pStyle w:val="Heading1"/>
+        <w:rPr>
+          <w:b/>
+          <w:bCs/>
+          <w:sz w:val="34"/>
+          <w:szCs w:val="34"/>
+        </w:rPr>
+      </w:pPr>
+      <w:bookmarkStart w:id="31" w:name="_Toc176735319"/>
+      <w:r>
+        <w:rPr>
+          <w:b/>
+          <w:bCs/>
+          <w:sz w:val="34"/>
+          <w:szCs w:val="34"/>
+        </w:rPr>
+        <w:t xml:space="preserve">6 </w:t>
+      </w:r>
+      <w:r>
+        <w:rPr>
+          <w:b/>
+          <w:bCs/>
+          <w:sz w:val="34"/>
+          <w:szCs w:val="34"/>
+        </w:rPr>
+        <w:t>VALIDAZIONE</w:t>
+      </w:r>
+      <w:bookmarkEnd w:id="31"/>
     </w:p>
     <w:p>
       <w:r>
@@ -3483,22 +6413,32 @@
       </w:r>
     </w:p>
     <w:p/>
-    <w:p>
-      <w:pPr>
-        <w:rPr>
-          <w:b/>
-          <w:bCs/>
-        </w:rPr>
-      </w:pPr>
-      <w:r>
-        <w:rPr>
-          <w:b/>
-          <w:bCs/>
-        </w:rPr>
-        <w:t>DIVISIONE DEL LAVORO:</w:t>
-      </w:r>
-    </w:p>
     <w:p/>
+    <w:p>
+      <w:pPr>
+        <w:pStyle w:val="Heading1"/>
+      </w:pPr>
+      <w:bookmarkStart w:id="32" w:name="_Toc176735320"/>
+      <w:r>
+        <w:rPr>
+          <w:b/>
+          <w:bCs/>
+          <w:sz w:val="34"/>
+          <w:szCs w:val="34"/>
+        </w:rPr>
+        <w:t xml:space="preserve">7 </w:t>
+      </w:r>
+      <w:r>
+        <w:rPr>
+          <w:b/>
+          <w:bCs/>
+          <w:sz w:val="34"/>
+          <w:szCs w:val="34"/>
+        </w:rPr>
+        <w:t>DIVISIONE DEL LAVORO</w:t>
+      </w:r>
+      <w:bookmarkEnd w:id="32"/>
+    </w:p>
     <w:p>
       <w:r>
         <w:t>Joseph Grant:</w:t>
@@ -3620,7 +6560,6 @@
     </w:p>
     <w:p>
       <w:r>
-        <w:lastRenderedPageBreak/>
         <w:t xml:space="preserve">Referente: </w:t>
       </w:r>
       <w:r>
@@ -3632,21 +6571,6 @@
     </w:p>
     <w:p>
       <w:r>
-        <w:t>&lt;validazione&gt;</w:t>
-      </w:r>
-    </w:p>
-    <w:p>
-      <w:r>
-        <w:t>&lt;divisione del lavoro&gt;</w:t>
-      </w:r>
-    </w:p>
-    <w:p>
-      <w:r>
-        <w:t>&lt;note&gt;</w:t>
-      </w:r>
-    </w:p>
-    <w:p>
-      <w:r>
         <w:tab/>
       </w:r>
     </w:p>
@@ -3661,6 +6585,7 @@
       </w:r>
     </w:p>
     <w:sectPr>
+      <w:type w:val="continuous"/>
       <w:pgSz w:w="12240" w:h="15840"/>
       <w:pgMar w:top="1440" w:right="1440" w:bottom="1440" w:left="1440" w:header="720" w:footer="720" w:gutter="0"/>
       <w:cols w:space="720"/>
@@ -4307,9 +7232,77 @@
     <w:name w:val="Normal"/>
     <w:qFormat/>
   </w:style>
+  <w:style w:type="paragraph" w:styleId="Heading1">
+    <w:name w:val="heading 1"/>
+    <w:basedOn w:val="Normal"/>
+    <w:next w:val="Normal"/>
+    <w:link w:val="Heading1Char"/>
+    <w:uiPriority w:val="9"/>
+    <w:qFormat/>
+    <w:rsid w:val="00300C16"/>
+    <w:pPr>
+      <w:keepNext/>
+      <w:keepLines/>
+      <w:spacing w:before="240" w:after="0"/>
+      <w:outlineLvl w:val="0"/>
+    </w:pPr>
+    <w:rPr>
+      <w:rFonts w:asciiTheme="majorHAnsi" w:eastAsiaTheme="majorEastAsia" w:hAnsiTheme="majorHAnsi" w:cstheme="majorBidi"/>
+      <w:color w:val="2F5496" w:themeColor="accent1" w:themeShade="BF"/>
+      <w:sz w:val="32"/>
+      <w:szCs w:val="32"/>
+    </w:rPr>
+  </w:style>
+  <w:style w:type="paragraph" w:styleId="Heading2">
+    <w:name w:val="heading 2"/>
+    <w:basedOn w:val="Normal"/>
+    <w:next w:val="Normal"/>
+    <w:link w:val="Heading2Char"/>
+    <w:uiPriority w:val="9"/>
+    <w:semiHidden/>
+    <w:unhideWhenUsed/>
+    <w:qFormat/>
+    <w:rsid w:val="00300C16"/>
+    <w:pPr>
+      <w:keepNext/>
+      <w:keepLines/>
+      <w:spacing w:before="40" w:after="0"/>
+      <w:outlineLvl w:val="1"/>
+    </w:pPr>
+    <w:rPr>
+      <w:rFonts w:asciiTheme="majorHAnsi" w:eastAsiaTheme="majorEastAsia" w:hAnsiTheme="majorHAnsi" w:cstheme="majorBidi"/>
+      <w:color w:val="2F5496" w:themeColor="accent1" w:themeShade="BF"/>
+      <w:sz w:val="26"/>
+      <w:szCs w:val="26"/>
+    </w:rPr>
+  </w:style>
+  <w:style w:type="paragraph" w:styleId="Heading3">
+    <w:name w:val="heading 3"/>
+    <w:basedOn w:val="Normal"/>
+    <w:next w:val="Normal"/>
+    <w:link w:val="Heading3Char"/>
+    <w:uiPriority w:val="9"/>
+    <w:semiHidden/>
+    <w:unhideWhenUsed/>
+    <w:qFormat/>
+    <w:rsid w:val="005A7458"/>
+    <w:pPr>
+      <w:keepNext/>
+      <w:keepLines/>
+      <w:spacing w:before="40" w:after="0"/>
+      <w:outlineLvl w:val="2"/>
+    </w:pPr>
+    <w:rPr>
+      <w:rFonts w:asciiTheme="majorHAnsi" w:eastAsiaTheme="majorEastAsia" w:hAnsiTheme="majorHAnsi" w:cstheme="majorBidi"/>
+      <w:color w:val="1F3763" w:themeColor="accent1" w:themeShade="7F"/>
+      <w:sz w:val="24"/>
+      <w:szCs w:val="24"/>
+    </w:rPr>
+  </w:style>
   <w:style w:type="character" w:default="1" w:styleId="DefaultParagraphFont">
     <w:name w:val="Default Paragraph Font"/>
     <w:uiPriority w:val="1"/>
+    <w:semiHidden/>
     <w:unhideWhenUsed/>
   </w:style>
   <w:style w:type="table" w:default="1" w:styleId="TableNormal">
@@ -4365,6 +7358,282 @@
     <w:pPr>
       <w:ind w:left="720"/>
       <w:contextualSpacing/>
+    </w:pPr>
+  </w:style>
+  <w:style w:type="paragraph" w:styleId="Index1">
+    <w:name w:val="index 1"/>
+    <w:basedOn w:val="Normal"/>
+    <w:next w:val="Normal"/>
+    <w:autoRedefine/>
+    <w:uiPriority w:val="99"/>
+    <w:unhideWhenUsed/>
+    <w:rsid w:val="00875DA6"/>
+    <w:pPr>
+      <w:spacing w:after="0"/>
+      <w:ind w:left="220" w:hanging="220"/>
+    </w:pPr>
+    <w:rPr>
+      <w:rFonts w:cstheme="minorHAnsi"/>
+      <w:sz w:val="18"/>
+      <w:szCs w:val="18"/>
+    </w:rPr>
+  </w:style>
+  <w:style w:type="paragraph" w:styleId="Index2">
+    <w:name w:val="index 2"/>
+    <w:basedOn w:val="Normal"/>
+    <w:next w:val="Normal"/>
+    <w:autoRedefine/>
+    <w:uiPriority w:val="99"/>
+    <w:unhideWhenUsed/>
+    <w:rsid w:val="00875DA6"/>
+    <w:pPr>
+      <w:spacing w:after="0"/>
+      <w:ind w:left="440" w:hanging="220"/>
+    </w:pPr>
+    <w:rPr>
+      <w:rFonts w:cstheme="minorHAnsi"/>
+      <w:sz w:val="18"/>
+      <w:szCs w:val="18"/>
+    </w:rPr>
+  </w:style>
+  <w:style w:type="paragraph" w:styleId="Index3">
+    <w:name w:val="index 3"/>
+    <w:basedOn w:val="Normal"/>
+    <w:next w:val="Normal"/>
+    <w:autoRedefine/>
+    <w:uiPriority w:val="99"/>
+    <w:unhideWhenUsed/>
+    <w:rsid w:val="00875DA6"/>
+    <w:pPr>
+      <w:spacing w:after="0"/>
+      <w:ind w:left="660" w:hanging="220"/>
+    </w:pPr>
+    <w:rPr>
+      <w:rFonts w:cstheme="minorHAnsi"/>
+      <w:sz w:val="18"/>
+      <w:szCs w:val="18"/>
+    </w:rPr>
+  </w:style>
+  <w:style w:type="paragraph" w:styleId="Index4">
+    <w:name w:val="index 4"/>
+    <w:basedOn w:val="Normal"/>
+    <w:next w:val="Normal"/>
+    <w:autoRedefine/>
+    <w:uiPriority w:val="99"/>
+    <w:unhideWhenUsed/>
+    <w:rsid w:val="00875DA6"/>
+    <w:pPr>
+      <w:spacing w:after="0"/>
+      <w:ind w:left="880" w:hanging="220"/>
+    </w:pPr>
+    <w:rPr>
+      <w:rFonts w:cstheme="minorHAnsi"/>
+      <w:sz w:val="18"/>
+      <w:szCs w:val="18"/>
+    </w:rPr>
+  </w:style>
+  <w:style w:type="paragraph" w:styleId="Index5">
+    <w:name w:val="index 5"/>
+    <w:basedOn w:val="Normal"/>
+    <w:next w:val="Normal"/>
+    <w:autoRedefine/>
+    <w:uiPriority w:val="99"/>
+    <w:unhideWhenUsed/>
+    <w:rsid w:val="00875DA6"/>
+    <w:pPr>
+      <w:spacing w:after="0"/>
+      <w:ind w:left="1100" w:hanging="220"/>
+    </w:pPr>
+    <w:rPr>
+      <w:rFonts w:cstheme="minorHAnsi"/>
+      <w:sz w:val="18"/>
+      <w:szCs w:val="18"/>
+    </w:rPr>
+  </w:style>
+  <w:style w:type="paragraph" w:styleId="Index6">
+    <w:name w:val="index 6"/>
+    <w:basedOn w:val="Normal"/>
+    <w:next w:val="Normal"/>
+    <w:autoRedefine/>
+    <w:uiPriority w:val="99"/>
+    <w:unhideWhenUsed/>
+    <w:rsid w:val="00875DA6"/>
+    <w:pPr>
+      <w:spacing w:after="0"/>
+      <w:ind w:left="1320" w:hanging="220"/>
+    </w:pPr>
+    <w:rPr>
+      <w:rFonts w:cstheme="minorHAnsi"/>
+      <w:sz w:val="18"/>
+      <w:szCs w:val="18"/>
+    </w:rPr>
+  </w:style>
+  <w:style w:type="paragraph" w:styleId="Index7">
+    <w:name w:val="index 7"/>
+    <w:basedOn w:val="Normal"/>
+    <w:next w:val="Normal"/>
+    <w:autoRedefine/>
+    <w:uiPriority w:val="99"/>
+    <w:unhideWhenUsed/>
+    <w:rsid w:val="00875DA6"/>
+    <w:pPr>
+      <w:spacing w:after="0"/>
+      <w:ind w:left="1540" w:hanging="220"/>
+    </w:pPr>
+    <w:rPr>
+      <w:rFonts w:cstheme="minorHAnsi"/>
+      <w:sz w:val="18"/>
+      <w:szCs w:val="18"/>
+    </w:rPr>
+  </w:style>
+  <w:style w:type="paragraph" w:styleId="Index8">
+    <w:name w:val="index 8"/>
+    <w:basedOn w:val="Normal"/>
+    <w:next w:val="Normal"/>
+    <w:autoRedefine/>
+    <w:uiPriority w:val="99"/>
+    <w:unhideWhenUsed/>
+    <w:rsid w:val="00875DA6"/>
+    <w:pPr>
+      <w:spacing w:after="0"/>
+      <w:ind w:left="1760" w:hanging="220"/>
+    </w:pPr>
+    <w:rPr>
+      <w:rFonts w:cstheme="minorHAnsi"/>
+      <w:sz w:val="18"/>
+      <w:szCs w:val="18"/>
+    </w:rPr>
+  </w:style>
+  <w:style w:type="paragraph" w:styleId="Index9">
+    <w:name w:val="index 9"/>
+    <w:basedOn w:val="Normal"/>
+    <w:next w:val="Normal"/>
+    <w:autoRedefine/>
+    <w:uiPriority w:val="99"/>
+    <w:unhideWhenUsed/>
+    <w:rsid w:val="00875DA6"/>
+    <w:pPr>
+      <w:spacing w:after="0"/>
+      <w:ind w:left="1980" w:hanging="220"/>
+    </w:pPr>
+    <w:rPr>
+      <w:rFonts w:cstheme="minorHAnsi"/>
+      <w:sz w:val="18"/>
+      <w:szCs w:val="18"/>
+    </w:rPr>
+  </w:style>
+  <w:style w:type="paragraph" w:styleId="IndexHeading">
+    <w:name w:val="index heading"/>
+    <w:basedOn w:val="Normal"/>
+    <w:next w:val="Index1"/>
+    <w:uiPriority w:val="99"/>
+    <w:unhideWhenUsed/>
+    <w:rsid w:val="00875DA6"/>
+    <w:pPr>
+      <w:spacing w:before="240" w:after="120"/>
+      <w:jc w:val="center"/>
+    </w:pPr>
+    <w:rPr>
+      <w:rFonts w:cstheme="minorHAnsi"/>
+      <w:b/>
+      <w:bCs/>
+      <w:sz w:val="26"/>
+      <w:szCs w:val="26"/>
+    </w:rPr>
+  </w:style>
+  <w:style w:type="character" w:customStyle="1" w:styleId="Heading1Char">
+    <w:name w:val="Heading 1 Char"/>
+    <w:basedOn w:val="DefaultParagraphFont"/>
+    <w:link w:val="Heading1"/>
+    <w:uiPriority w:val="9"/>
+    <w:rsid w:val="00300C16"/>
+    <w:rPr>
+      <w:rFonts w:asciiTheme="majorHAnsi" w:eastAsiaTheme="majorEastAsia" w:hAnsiTheme="majorHAnsi" w:cstheme="majorBidi"/>
+      <w:color w:val="2F5496" w:themeColor="accent1" w:themeShade="BF"/>
+      <w:sz w:val="32"/>
+      <w:szCs w:val="32"/>
+    </w:rPr>
+  </w:style>
+  <w:style w:type="paragraph" w:styleId="TOCHeading">
+    <w:name w:val="TOC Heading"/>
+    <w:basedOn w:val="Heading1"/>
+    <w:next w:val="Normal"/>
+    <w:uiPriority w:val="39"/>
+    <w:unhideWhenUsed/>
+    <w:qFormat/>
+    <w:rsid w:val="00300C16"/>
+    <w:pPr>
+      <w:outlineLvl w:val="9"/>
+    </w:pPr>
+    <w:rPr>
+      <w:lang w:val="en-US"/>
+      <w14:ligatures w14:val="none"/>
+    </w:rPr>
+  </w:style>
+  <w:style w:type="character" w:customStyle="1" w:styleId="Heading2Char">
+    <w:name w:val="Heading 2 Char"/>
+    <w:basedOn w:val="DefaultParagraphFont"/>
+    <w:link w:val="Heading2"/>
+    <w:uiPriority w:val="9"/>
+    <w:semiHidden/>
+    <w:rsid w:val="00300C16"/>
+    <w:rPr>
+      <w:rFonts w:asciiTheme="majorHAnsi" w:eastAsiaTheme="majorEastAsia" w:hAnsiTheme="majorHAnsi" w:cstheme="majorBidi"/>
+      <w:color w:val="2F5496" w:themeColor="accent1" w:themeShade="BF"/>
+      <w:sz w:val="26"/>
+      <w:szCs w:val="26"/>
+    </w:rPr>
+  </w:style>
+  <w:style w:type="character" w:customStyle="1" w:styleId="Heading3Char">
+    <w:name w:val="Heading 3 Char"/>
+    <w:basedOn w:val="DefaultParagraphFont"/>
+    <w:link w:val="Heading3"/>
+    <w:uiPriority w:val="9"/>
+    <w:semiHidden/>
+    <w:rsid w:val="005A7458"/>
+    <w:rPr>
+      <w:rFonts w:asciiTheme="majorHAnsi" w:eastAsiaTheme="majorEastAsia" w:hAnsiTheme="majorHAnsi" w:cstheme="majorBidi"/>
+      <w:color w:val="1F3763" w:themeColor="accent1" w:themeShade="7F"/>
+      <w:sz w:val="24"/>
+      <w:szCs w:val="24"/>
+    </w:rPr>
+  </w:style>
+  <w:style w:type="paragraph" w:styleId="TOC1">
+    <w:name w:val="toc 1"/>
+    <w:basedOn w:val="Normal"/>
+    <w:next w:val="Normal"/>
+    <w:autoRedefine/>
+    <w:uiPriority w:val="39"/>
+    <w:unhideWhenUsed/>
+    <w:rsid w:val="00FC5581"/>
+    <w:pPr>
+      <w:spacing w:after="100"/>
+    </w:pPr>
+  </w:style>
+  <w:style w:type="paragraph" w:styleId="TOC2">
+    <w:name w:val="toc 2"/>
+    <w:basedOn w:val="Normal"/>
+    <w:next w:val="Normal"/>
+    <w:autoRedefine/>
+    <w:uiPriority w:val="39"/>
+    <w:unhideWhenUsed/>
+    <w:rsid w:val="00FC5581"/>
+    <w:pPr>
+      <w:spacing w:after="100"/>
+      <w:ind w:left="220"/>
+    </w:pPr>
+  </w:style>
+  <w:style w:type="paragraph" w:styleId="TOC3">
+    <w:name w:val="toc 3"/>
+    <w:basedOn w:val="Normal"/>
+    <w:next w:val="Normal"/>
+    <w:autoRedefine/>
+    <w:uiPriority w:val="39"/>
+    <w:unhideWhenUsed/>
+    <w:rsid w:val="00FC5581"/>
+    <w:pPr>
+      <w:spacing w:after="100"/>
+      <w:ind w:left="440"/>
     </w:pPr>
   </w:style>
 </w:styles>
@@ -4663,4 +7932,16 @@
     </a:ext>
   </a:extLst>
 </a:theme>
+</file>
+
+<file path=customXml/item1.xml><?xml version="1.0" encoding="utf-8"?>
+<b:Sources xmlns:b="http://schemas.openxmlformats.org/officeDocument/2006/bibliography" xmlns="http://schemas.openxmlformats.org/officeDocument/2006/bibliography" SelectedStyle="\APASixthEditionOfficeOnline.xsl" StyleName="APA" Version="6"/>
+</file>
+
+<file path=customXml/itemProps1.xml><?xml version="1.0" encoding="utf-8"?>
+<ds:datastoreItem xmlns:ds="http://schemas.openxmlformats.org/officeDocument/2006/customXml" ds:itemID="{00902FF2-EE69-4BAF-AC1D-3FEBE36C511D}">
+  <ds:schemaRefs>
+    <ds:schemaRef ds:uri="http://schemas.openxmlformats.org/officeDocument/2006/bibliography"/>
+  </ds:schemaRefs>
+</ds:datastoreItem>
 </file>
</xml_diff>